<commit_message>
Word chapter 4 now
</commit_message>
<xml_diff>
--- a/WORD/Diplomski rad tekst Sabo.docx
+++ b/WORD/Diplomski rad tekst Sabo.docx
@@ -571,7 +571,7 @@
           <w:lang w:val="sr-Cyrl-RS"/>
         </w:rPr>
       </w:pPr>
-      <w:bookmarkStart w:id="1" w:name="_Toc143278899"/>
+      <w:bookmarkStart w:id="1" w:name="_Toc143351869"/>
       <w:r>
         <w:rPr>
           <w:rFonts w:cs="Times New Roman"/>
@@ -639,7 +639,7 @@
             </w:rPr>
             <w:fldChar w:fldCharType="separate"/>
           </w:r>
-          <w:hyperlink w:anchor="_Toc143278899" w:history="1">
+          <w:hyperlink w:anchor="_Toc143351869" w:history="1">
             <w:r>
               <w:rPr>
                 <w:rStyle w:val="Hyperlink"/>
@@ -668,7 +668,7 @@
                 <w:noProof/>
                 <w:webHidden/>
               </w:rPr>
-              <w:instrText xml:space="preserve"> PAGEREF _Toc143278899 \h </w:instrText>
+              <w:instrText xml:space="preserve"> PAGEREF _Toc143351869 \h </w:instrText>
             </w:r>
             <w:r>
               <w:rPr>
@@ -712,7 +712,7 @@
               <w:sz w:val="22"/>
             </w:rPr>
           </w:pPr>
-          <w:hyperlink w:anchor="_Toc143278900" w:history="1">
+          <w:hyperlink w:anchor="_Toc143351870" w:history="1">
             <w:r>
               <w:rPr>
                 <w:rStyle w:val="Hyperlink"/>
@@ -741,7 +741,7 @@
                 <w:noProof/>
                 <w:webHidden/>
               </w:rPr>
-              <w:instrText xml:space="preserve"> PAGEREF _Toc143278900 \h </w:instrText>
+              <w:instrText xml:space="preserve"> PAGEREF _Toc143351870 \h </w:instrText>
             </w:r>
             <w:r>
               <w:rPr>
@@ -786,7 +786,7 @@
               <w:sz w:val="22"/>
             </w:rPr>
           </w:pPr>
-          <w:hyperlink w:anchor="_Toc143278901" w:history="1">
+          <w:hyperlink w:anchor="_Toc143351871" w:history="1">
             <w:r>
               <w:rPr>
                 <w:rStyle w:val="Hyperlink"/>
@@ -830,7 +830,7 @@
                 <w:noProof/>
                 <w:webHidden/>
               </w:rPr>
-              <w:instrText xml:space="preserve"> PAGEREF _Toc143278901 \h </w:instrText>
+              <w:instrText xml:space="preserve"> PAGEREF _Toc143351871 \h </w:instrText>
             </w:r>
             <w:r>
               <w:rPr>
@@ -875,7 +875,7 @@
               <w:sz w:val="22"/>
             </w:rPr>
           </w:pPr>
-          <w:hyperlink w:anchor="_Toc143278902" w:history="1">
+          <w:hyperlink w:anchor="_Toc143351872" w:history="1">
             <w:r>
               <w:rPr>
                 <w:rStyle w:val="Hyperlink"/>
@@ -919,7 +919,7 @@
                 <w:noProof/>
                 <w:webHidden/>
               </w:rPr>
-              <w:instrText xml:space="preserve"> PAGEREF _Toc143278902 \h </w:instrText>
+              <w:instrText xml:space="preserve"> PAGEREF _Toc143351872 \h </w:instrText>
             </w:r>
             <w:r>
               <w:rPr>
@@ -964,7 +964,7 @@
               <w:sz w:val="22"/>
             </w:rPr>
           </w:pPr>
-          <w:hyperlink w:anchor="_Toc143278903" w:history="1">
+          <w:hyperlink w:anchor="_Toc143351873" w:history="1">
             <w:r>
               <w:rPr>
                 <w:rStyle w:val="Hyperlink"/>
@@ -1008,7 +1008,7 @@
                 <w:noProof/>
                 <w:webHidden/>
               </w:rPr>
-              <w:instrText xml:space="preserve"> PAGEREF _Toc143278903 \h </w:instrText>
+              <w:instrText xml:space="preserve"> PAGEREF _Toc143351873 \h </w:instrText>
             </w:r>
             <w:r>
               <w:rPr>
@@ -1053,7 +1053,7 @@
               <w:sz w:val="22"/>
             </w:rPr>
           </w:pPr>
-          <w:hyperlink w:anchor="_Toc143278904" w:history="1">
+          <w:hyperlink w:anchor="_Toc143351874" w:history="1">
             <w:r>
               <w:rPr>
                 <w:rStyle w:val="Hyperlink"/>
@@ -1158,7 +1158,7 @@
                 <w:noProof/>
                 <w:webHidden/>
               </w:rPr>
-              <w:instrText xml:space="preserve"> PAGEREF _Toc143278904 \h </w:instrText>
+              <w:instrText xml:space="preserve"> PAGEREF _Toc143351874 \h </w:instrText>
             </w:r>
             <w:r>
               <w:rPr>
@@ -1203,7 +1203,7 @@
               <w:sz w:val="22"/>
             </w:rPr>
           </w:pPr>
-          <w:hyperlink w:anchor="_Toc143278905" w:history="1">
+          <w:hyperlink w:anchor="_Toc143351875" w:history="1">
             <w:r>
               <w:rPr>
                 <w:rStyle w:val="Hyperlink"/>
@@ -1271,7 +1271,7 @@
                 <w:noProof/>
                 <w:webHidden/>
               </w:rPr>
-              <w:instrText xml:space="preserve"> PAGEREF _Toc143278905 \h </w:instrText>
+              <w:instrText xml:space="preserve"> PAGEREF _Toc143351875 \h </w:instrText>
             </w:r>
             <w:r>
               <w:rPr>
@@ -1316,7 +1316,7 @@
               <w:sz w:val="22"/>
             </w:rPr>
           </w:pPr>
-          <w:hyperlink w:anchor="_Toc143278906" w:history="1">
+          <w:hyperlink w:anchor="_Toc143351876" w:history="1">
             <w:r>
               <w:rPr>
                 <w:rStyle w:val="Hyperlink"/>
@@ -1385,7 +1385,7 @@
                 <w:noProof/>
                 <w:webHidden/>
               </w:rPr>
-              <w:instrText xml:space="preserve"> PAGEREF _Toc143278906 \h </w:instrText>
+              <w:instrText xml:space="preserve"> PAGEREF _Toc143351876 \h </w:instrText>
             </w:r>
             <w:r>
               <w:rPr>
@@ -1430,7 +1430,7 @@
               <w:sz w:val="22"/>
             </w:rPr>
           </w:pPr>
-          <w:hyperlink w:anchor="_Toc143278907" w:history="1">
+          <w:hyperlink w:anchor="_Toc143351877" w:history="1">
             <w:r>
               <w:rPr>
                 <w:rStyle w:val="Hyperlink"/>
@@ -1496,7 +1496,7 @@
                 <w:noProof/>
                 <w:webHidden/>
               </w:rPr>
-              <w:instrText xml:space="preserve"> PAGEREF _Toc143278907 \h </w:instrText>
+              <w:instrText xml:space="preserve"> PAGEREF _Toc143351877 \h </w:instrText>
             </w:r>
             <w:r>
               <w:rPr>
@@ -1541,11 +1541,13 @@
               <w:sz w:val="22"/>
             </w:rPr>
           </w:pPr>
-          <w:hyperlink w:anchor="_Toc143278908" w:history="1">
+          <w:hyperlink w:anchor="_Toc143351878" w:history="1">
             <w:r>
               <w:rPr>
                 <w:rStyle w:val="Hyperlink"/>
-                <w:noProof/>
+                <w:rFonts w:cs="Times New Roman"/>
+                <w:noProof/>
+                <w:lang w:val="sr-Cyrl-RS"/>
               </w:rPr>
               <w:t>2.3.1</w:t>
             </w:r>
@@ -1627,7 +1629,7 @@
                 <w:noProof/>
                 <w:webHidden/>
               </w:rPr>
-              <w:instrText xml:space="preserve"> PAGEREF _Toc143278908 \h </w:instrText>
+              <w:instrText xml:space="preserve"> PAGEREF _Toc143351878 \h </w:instrText>
             </w:r>
             <w:r>
               <w:rPr>
@@ -1672,11 +1674,13 @@
               <w:sz w:val="22"/>
             </w:rPr>
           </w:pPr>
-          <w:hyperlink w:anchor="_Toc143278909" w:history="1">
+          <w:hyperlink w:anchor="_Toc143351879" w:history="1">
             <w:r>
               <w:rPr>
                 <w:rStyle w:val="Hyperlink"/>
-                <w:noProof/>
+                <w:rFonts w:cs="Times New Roman"/>
+                <w:noProof/>
+                <w:lang w:val="sr-Cyrl-RS"/>
               </w:rPr>
               <w:t>2.3.2</w:t>
             </w:r>
@@ -1727,7 +1731,7 @@
                 <w:noProof/>
                 <w:webHidden/>
               </w:rPr>
-              <w:instrText xml:space="preserve"> PAGEREF _Toc143278909 \h </w:instrText>
+              <w:instrText xml:space="preserve"> PAGEREF _Toc143351879 \h </w:instrText>
             </w:r>
             <w:r>
               <w:rPr>
@@ -1772,11 +1776,12 @@
               <w:sz w:val="22"/>
             </w:rPr>
           </w:pPr>
-          <w:hyperlink w:anchor="_Toc143278910" w:history="1">
+          <w:hyperlink w:anchor="_Toc143351880" w:history="1">
             <w:r>
               <w:rPr>
                 <w:rStyle w:val="Hyperlink"/>
                 <w:noProof/>
+                <w:lang w:val="sr-Cyrl-RS"/>
               </w:rPr>
               <w:t>2.3.3</w:t>
             </w:r>
@@ -1832,7 +1837,7 @@
                 <w:noProof/>
                 <w:webHidden/>
               </w:rPr>
-              <w:instrText xml:space="preserve"> PAGEREF _Toc143278910 \h </w:instrText>
+              <w:instrText xml:space="preserve"> PAGEREF _Toc143351880 \h </w:instrText>
             </w:r>
             <w:r>
               <w:rPr>
@@ -1877,11 +1882,12 @@
               <w:sz w:val="22"/>
             </w:rPr>
           </w:pPr>
-          <w:hyperlink w:anchor="_Toc143278911" w:history="1">
+          <w:hyperlink w:anchor="_Toc143351881" w:history="1">
             <w:r>
               <w:rPr>
                 <w:rStyle w:val="Hyperlink"/>
                 <w:noProof/>
+                <w:lang w:val="sr-Cyrl-RS"/>
               </w:rPr>
               <w:t>2.3.4</w:t>
             </w:r>
@@ -1930,7 +1936,7 @@
                 <w:noProof/>
                 <w:webHidden/>
               </w:rPr>
-              <w:instrText xml:space="preserve"> PAGEREF _Toc143278911 \h </w:instrText>
+              <w:instrText xml:space="preserve"> PAGEREF _Toc143351881 \h </w:instrText>
             </w:r>
             <w:r>
               <w:rPr>
@@ -1975,11 +1981,12 @@
               <w:sz w:val="22"/>
             </w:rPr>
           </w:pPr>
-          <w:hyperlink w:anchor="_Toc143278912" w:history="1">
+          <w:hyperlink w:anchor="_Toc143351882" w:history="1">
             <w:r>
               <w:rPr>
                 <w:rStyle w:val="Hyperlink"/>
                 <w:noProof/>
+                <w:lang w:val="sr-Cyrl-RS"/>
               </w:rPr>
               <w:t>2.3.5</w:t>
             </w:r>
@@ -2038,7 +2045,7 @@
                 <w:noProof/>
                 <w:webHidden/>
               </w:rPr>
-              <w:instrText xml:space="preserve"> PAGEREF _Toc143278912 \h </w:instrText>
+              <w:instrText xml:space="preserve"> PAGEREF _Toc143351882 \h </w:instrText>
             </w:r>
             <w:r>
               <w:rPr>
@@ -2083,11 +2090,12 @@
               <w:sz w:val="22"/>
             </w:rPr>
           </w:pPr>
-          <w:hyperlink w:anchor="_Toc143278913" w:history="1">
+          <w:hyperlink w:anchor="_Toc143351883" w:history="1">
             <w:r>
               <w:rPr>
                 <w:rStyle w:val="Hyperlink"/>
                 <w:noProof/>
+                <w:lang w:val="sr-Cyrl-RS"/>
               </w:rPr>
               <w:t>2.3.6</w:t>
             </w:r>
@@ -2144,7 +2152,7 @@
                 <w:noProof/>
                 <w:webHidden/>
               </w:rPr>
-              <w:instrText xml:space="preserve"> PAGEREF _Toc143278913 \h </w:instrText>
+              <w:instrText xml:space="preserve"> PAGEREF _Toc143351883 \h </w:instrText>
             </w:r>
             <w:r>
               <w:rPr>
@@ -2189,11 +2197,12 @@
               <w:sz w:val="22"/>
             </w:rPr>
           </w:pPr>
-          <w:hyperlink w:anchor="_Toc143278914" w:history="1">
+          <w:hyperlink w:anchor="_Toc143351884" w:history="1">
             <w:r>
               <w:rPr>
                 <w:rStyle w:val="Hyperlink"/>
                 <w:noProof/>
+                <w:lang w:val="sr-Cyrl-RS"/>
               </w:rPr>
               <w:t>2.3.7</w:t>
             </w:r>
@@ -2242,7 +2251,7 @@
                 <w:noProof/>
                 <w:webHidden/>
               </w:rPr>
-              <w:instrText xml:space="preserve"> PAGEREF _Toc143278914 \h </w:instrText>
+              <w:instrText xml:space="preserve"> PAGEREF _Toc143351884 \h </w:instrText>
             </w:r>
             <w:r>
               <w:rPr>
@@ -2287,11 +2296,12 @@
               <w:sz w:val="22"/>
             </w:rPr>
           </w:pPr>
-          <w:hyperlink w:anchor="_Toc143278915" w:history="1">
+          <w:hyperlink w:anchor="_Toc143351885" w:history="1">
             <w:r>
               <w:rPr>
                 <w:rStyle w:val="Hyperlink"/>
                 <w:noProof/>
+                <w:lang w:val="sr-Cyrl-RS"/>
               </w:rPr>
               <w:t>2.3.8</w:t>
             </w:r>
@@ -2340,7 +2350,7 @@
                 <w:noProof/>
                 <w:webHidden/>
               </w:rPr>
-              <w:instrText xml:space="preserve"> PAGEREF _Toc143278915 \h </w:instrText>
+              <w:instrText xml:space="preserve"> PAGEREF _Toc143351885 \h </w:instrText>
             </w:r>
             <w:r>
               <w:rPr>
@@ -2385,11 +2395,12 @@
               <w:sz w:val="22"/>
             </w:rPr>
           </w:pPr>
-          <w:hyperlink w:anchor="_Toc143278916" w:history="1">
+          <w:hyperlink w:anchor="_Toc143351886" w:history="1">
             <w:r>
               <w:rPr>
                 <w:rStyle w:val="Hyperlink"/>
                 <w:noProof/>
+                <w:lang w:val="sr-Cyrl-RS"/>
               </w:rPr>
               <w:t>2.3.9</w:t>
             </w:r>
@@ -2438,7 +2449,7 @@
                 <w:noProof/>
                 <w:webHidden/>
               </w:rPr>
-              <w:instrText xml:space="preserve"> PAGEREF _Toc143278916 \h </w:instrText>
+              <w:instrText xml:space="preserve"> PAGEREF _Toc143351886 \h </w:instrText>
             </w:r>
             <w:r>
               <w:rPr>
@@ -2483,7 +2494,7 @@
               <w:sz w:val="22"/>
             </w:rPr>
           </w:pPr>
-          <w:hyperlink w:anchor="_Toc143278917" w:history="1">
+          <w:hyperlink w:anchor="_Toc143351887" w:history="1">
             <w:r>
               <w:rPr>
                 <w:rStyle w:val="Hyperlink"/>
@@ -2554,7 +2565,7 @@
                 <w:noProof/>
                 <w:webHidden/>
               </w:rPr>
-              <w:instrText xml:space="preserve"> PAGEREF _Toc143278917 \h </w:instrText>
+              <w:instrText xml:space="preserve"> PAGEREF _Toc143351887 \h </w:instrText>
             </w:r>
             <w:r>
               <w:rPr>
@@ -2599,11 +2610,12 @@
               <w:sz w:val="22"/>
             </w:rPr>
           </w:pPr>
-          <w:hyperlink w:anchor="_Toc143278918" w:history="1">
+          <w:hyperlink w:anchor="_Toc143351888" w:history="1">
             <w:r>
               <w:rPr>
                 <w:rStyle w:val="Hyperlink"/>
                 <w:noProof/>
+                <w:lang w:val="sr-Cyrl-RS"/>
               </w:rPr>
               <w:t>2.4.1</w:t>
             </w:r>
@@ -2670,7 +2682,7 @@
                 <w:noProof/>
                 <w:webHidden/>
               </w:rPr>
-              <w:instrText xml:space="preserve"> PAGEREF _Toc143278918 \h </w:instrText>
+              <w:instrText xml:space="preserve"> PAGEREF _Toc143351888 \h </w:instrText>
             </w:r>
             <w:r>
               <w:rPr>
@@ -2715,11 +2727,12 @@
               <w:sz w:val="22"/>
             </w:rPr>
           </w:pPr>
-          <w:hyperlink w:anchor="_Toc143278919" w:history="1">
+          <w:hyperlink w:anchor="_Toc143351889" w:history="1">
             <w:r>
               <w:rPr>
                 <w:rStyle w:val="Hyperlink"/>
                 <w:noProof/>
+                <w:lang w:val="sr-Cyrl-RS"/>
               </w:rPr>
               <w:t>2.4.2</w:t>
             </w:r>
@@ -2758,7 +2771,7 @@
                 <w:noProof/>
                 <w:webHidden/>
               </w:rPr>
-              <w:instrText xml:space="preserve"> PAGEREF _Toc143278919 \h </w:instrText>
+              <w:instrText xml:space="preserve"> PAGEREF _Toc143351889 \h </w:instrText>
             </w:r>
             <w:r>
               <w:rPr>
@@ -2803,7 +2816,7 @@
               <w:sz w:val="22"/>
             </w:rPr>
           </w:pPr>
-          <w:hyperlink w:anchor="_Toc143278920" w:history="1">
+          <w:hyperlink w:anchor="_Toc143351890" w:history="1">
             <w:r>
               <w:rPr>
                 <w:rStyle w:val="Hyperlink"/>
@@ -2847,7 +2860,7 @@
                 <w:noProof/>
                 <w:webHidden/>
               </w:rPr>
-              <w:instrText xml:space="preserve"> PAGEREF _Toc143278920 \h </w:instrText>
+              <w:instrText xml:space="preserve"> PAGEREF _Toc143351890 \h </w:instrText>
             </w:r>
             <w:r>
               <w:rPr>
@@ -2892,30 +2905,7 @@
               <w:sz w:val="22"/>
             </w:rPr>
           </w:pPr>
-          <w:hyperlink w:anchor="_Toc143278921" w:history="1">
-            <w:r>
-              <w:rPr>
-                <w:rStyle w:val="Hyperlink"/>
-                <w:noProof/>
-              </w:rPr>
-              <w:t>2.5.1</w:t>
-            </w:r>
-            <w:r>
-              <w:rPr>
-                <w:rFonts w:asciiTheme="minorHAnsi" w:eastAsiaTheme="minorEastAsia" w:hAnsiTheme="minorHAnsi"/>
-                <w:noProof/>
-                <w:sz w:val="22"/>
-              </w:rPr>
-              <w:tab/>
-            </w:r>
-            <w:r>
-              <w:rPr>
-                <w:rStyle w:val="Hyperlink"/>
-                <w:noProof/>
-                <w:lang w:val="sr-Cyrl-RS"/>
-              </w:rPr>
-              <w:t xml:space="preserve">Алат </w:t>
-            </w:r>
+          <w:hyperlink w:anchor="_Toc143351891" w:history="1">
             <w:r>
               <w:rPr>
                 <w:rStyle w:val="Hyperlink"/>
@@ -2924,6 +2914,32 @@
                 <w:noProof/>
                 <w:lang w:val="sr-Cyrl-RS"/>
               </w:rPr>
+              <w:t>2.5.1</w:t>
+            </w:r>
+            <w:r>
+              <w:rPr>
+                <w:rFonts w:asciiTheme="minorHAnsi" w:eastAsiaTheme="minorEastAsia" w:hAnsiTheme="minorHAnsi"/>
+                <w:noProof/>
+                <w:sz w:val="22"/>
+              </w:rPr>
+              <w:tab/>
+            </w:r>
+            <w:r>
+              <w:rPr>
+                <w:rStyle w:val="Hyperlink"/>
+                <w:noProof/>
+                <w:lang w:val="sr-Cyrl-RS"/>
+              </w:rPr>
+              <w:t xml:space="preserve">Алат </w:t>
+            </w:r>
+            <w:r>
+              <w:rPr>
+                <w:rStyle w:val="Hyperlink"/>
+                <w:i/>
+                <w:iCs/>
+                <w:noProof/>
+                <w:lang w:val="sr-Cyrl-RS"/>
+              </w:rPr>
               <w:t>Git</w:t>
             </w:r>
             <w:r>
@@ -2945,7 +2961,7 @@
                 <w:noProof/>
                 <w:webHidden/>
               </w:rPr>
-              <w:instrText xml:space="preserve"> PAGEREF _Toc143278921 \h </w:instrText>
+              <w:instrText xml:space="preserve"> PAGEREF _Toc143351891 \h </w:instrText>
             </w:r>
             <w:r>
               <w:rPr>
@@ -2990,11 +3006,12 @@
               <w:sz w:val="22"/>
             </w:rPr>
           </w:pPr>
-          <w:hyperlink w:anchor="_Toc143278922" w:history="1">
+          <w:hyperlink w:anchor="_Toc143351892" w:history="1">
             <w:r>
               <w:rPr>
                 <w:rStyle w:val="Hyperlink"/>
                 <w:noProof/>
+                <w:lang w:val="sr-Cyrl-RS"/>
               </w:rPr>
               <w:t>2.5.2</w:t>
             </w:r>
@@ -3043,7 +3060,7 @@
                 <w:noProof/>
                 <w:webHidden/>
               </w:rPr>
-              <w:instrText xml:space="preserve"> PAGEREF _Toc143278922 \h </w:instrText>
+              <w:instrText xml:space="preserve"> PAGEREF _Toc143351892 \h </w:instrText>
             </w:r>
             <w:r>
               <w:rPr>
@@ -3064,6 +3081,95 @@
                 <w:webHidden/>
               </w:rPr>
               <w:t>21</w:t>
+            </w:r>
+            <w:r>
+              <w:rPr>
+                <w:noProof/>
+                <w:webHidden/>
+              </w:rPr>
+              <w:fldChar w:fldCharType="end"/>
+            </w:r>
+          </w:hyperlink>
+        </w:p>
+        <w:p>
+          <w:pPr>
+            <w:pStyle w:val="TOC2"/>
+            <w:tabs>
+              <w:tab w:val="left" w:pos="880"/>
+              <w:tab w:val="right" w:leader="dot" w:pos="9678"/>
+            </w:tabs>
+            <w:spacing w:line="360" w:lineRule="auto"/>
+            <w:rPr>
+              <w:rFonts w:asciiTheme="minorHAnsi" w:eastAsiaTheme="minorEastAsia" w:hAnsiTheme="minorHAnsi"/>
+              <w:noProof/>
+              <w:sz w:val="22"/>
+            </w:rPr>
+          </w:pPr>
+          <w:hyperlink w:anchor="_Toc143351893" w:history="1">
+            <w:r>
+              <w:rPr>
+                <w:rStyle w:val="Hyperlink"/>
+                <w:noProof/>
+                <w:lang w:val="sr-Cyrl-RS"/>
+              </w:rPr>
+              <w:t>2.6</w:t>
+            </w:r>
+            <w:r>
+              <w:rPr>
+                <w:rFonts w:asciiTheme="minorHAnsi" w:eastAsiaTheme="minorEastAsia" w:hAnsiTheme="minorHAnsi"/>
+                <w:noProof/>
+                <w:sz w:val="22"/>
+              </w:rPr>
+              <w:tab/>
+            </w:r>
+            <w:r>
+              <w:rPr>
+                <w:rStyle w:val="Hyperlink"/>
+                <w:noProof/>
+                <w:lang w:val="sr-Cyrl-RS"/>
+              </w:rPr>
+              <w:t>Преглог решења тест апликације</w:t>
+            </w:r>
+            <w:r>
+              <w:rPr>
+                <w:noProof/>
+                <w:webHidden/>
+              </w:rPr>
+              <w:tab/>
+            </w:r>
+            <w:r>
+              <w:rPr>
+                <w:noProof/>
+                <w:webHidden/>
+              </w:rPr>
+              <w:fldChar w:fldCharType="begin"/>
+            </w:r>
+            <w:r>
+              <w:rPr>
+                <w:noProof/>
+                <w:webHidden/>
+              </w:rPr>
+              <w:instrText xml:space="preserve"> PAGEREF _Toc143351893 \h </w:instrText>
+            </w:r>
+            <w:r>
+              <w:rPr>
+                <w:noProof/>
+                <w:webHidden/>
+              </w:rPr>
+            </w:r>
+            <w:r>
+              <w:rPr>
+                <w:noProof/>
+                <w:webHidden/>
+              </w:rPr>
+              <w:fldChar w:fldCharType="separate"/>
+            </w:r>
+            <w:r>
+              <w:rPr>
+                <w:noProof/>
+                <w:webHidden/>
+              </w:rPr>
+              <w:t>22</w:t>
             </w:r>
             <w:r>
               <w:rPr>
@@ -3088,7 +3194,7 @@
               <w:sz w:val="22"/>
             </w:rPr>
           </w:pPr>
-          <w:hyperlink w:anchor="_Toc143278923" w:history="1">
+          <w:hyperlink w:anchor="_Toc143351894" w:history="1">
             <w:r>
               <w:rPr>
                 <w:rStyle w:val="Hyperlink"/>
@@ -3159,7 +3265,7 @@
                 <w:noProof/>
                 <w:webHidden/>
               </w:rPr>
-              <w:instrText xml:space="preserve"> PAGEREF _Toc143278923 \h </w:instrText>
+              <w:instrText xml:space="preserve"> PAGEREF _Toc143351894 \h </w:instrText>
             </w:r>
             <w:r>
               <w:rPr>
@@ -3180,6 +3286,273 @@
                 <w:webHidden/>
               </w:rPr>
               <w:t>24</w:t>
+            </w:r>
+            <w:r>
+              <w:rPr>
+                <w:noProof/>
+                <w:webHidden/>
+              </w:rPr>
+              <w:fldChar w:fldCharType="end"/>
+            </w:r>
+          </w:hyperlink>
+        </w:p>
+        <w:p>
+          <w:pPr>
+            <w:pStyle w:val="TOC2"/>
+            <w:tabs>
+              <w:tab w:val="left" w:pos="880"/>
+              <w:tab w:val="right" w:leader="dot" w:pos="9678"/>
+            </w:tabs>
+            <w:spacing w:line="360" w:lineRule="auto"/>
+            <w:rPr>
+              <w:rFonts w:asciiTheme="minorHAnsi" w:eastAsiaTheme="minorEastAsia" w:hAnsiTheme="minorHAnsi"/>
+              <w:noProof/>
+              <w:sz w:val="22"/>
+            </w:rPr>
+          </w:pPr>
+          <w:hyperlink w:anchor="_Toc143351895" w:history="1">
+            <w:r>
+              <w:rPr>
+                <w:rStyle w:val="Hyperlink"/>
+                <w:noProof/>
+                <w:lang w:val="sr-Cyrl-RS"/>
+              </w:rPr>
+              <w:t>3.1</w:t>
+            </w:r>
+            <w:r>
+              <w:rPr>
+                <w:rFonts w:asciiTheme="minorHAnsi" w:eastAsiaTheme="minorEastAsia" w:hAnsiTheme="minorHAnsi"/>
+                <w:noProof/>
+                <w:sz w:val="22"/>
+              </w:rPr>
+              <w:tab/>
+            </w:r>
+            <w:r>
+              <w:rPr>
+                <w:rStyle w:val="Hyperlink"/>
+                <w:noProof/>
+                <w:lang w:val="sr-Cyrl-RS"/>
+              </w:rPr>
+              <w:t>Главни прозор</w:t>
+            </w:r>
+            <w:r>
+              <w:rPr>
+                <w:noProof/>
+                <w:webHidden/>
+              </w:rPr>
+              <w:tab/>
+            </w:r>
+            <w:r>
+              <w:rPr>
+                <w:noProof/>
+                <w:webHidden/>
+              </w:rPr>
+              <w:fldChar w:fldCharType="begin"/>
+            </w:r>
+            <w:r>
+              <w:rPr>
+                <w:noProof/>
+                <w:webHidden/>
+              </w:rPr>
+              <w:instrText xml:space="preserve"> PAGEREF _Toc143351895 \h </w:instrText>
+            </w:r>
+            <w:r>
+              <w:rPr>
+                <w:noProof/>
+                <w:webHidden/>
+              </w:rPr>
+            </w:r>
+            <w:r>
+              <w:rPr>
+                <w:noProof/>
+                <w:webHidden/>
+              </w:rPr>
+              <w:fldChar w:fldCharType="separate"/>
+            </w:r>
+            <w:r>
+              <w:rPr>
+                <w:noProof/>
+                <w:webHidden/>
+              </w:rPr>
+              <w:t>24</w:t>
+            </w:r>
+            <w:r>
+              <w:rPr>
+                <w:noProof/>
+                <w:webHidden/>
+              </w:rPr>
+              <w:fldChar w:fldCharType="end"/>
+            </w:r>
+          </w:hyperlink>
+        </w:p>
+        <w:p>
+          <w:pPr>
+            <w:pStyle w:val="TOC2"/>
+            <w:tabs>
+              <w:tab w:val="left" w:pos="880"/>
+              <w:tab w:val="right" w:leader="dot" w:pos="9678"/>
+            </w:tabs>
+            <w:spacing w:line="360" w:lineRule="auto"/>
+            <w:rPr>
+              <w:rFonts w:asciiTheme="minorHAnsi" w:eastAsiaTheme="minorEastAsia" w:hAnsiTheme="minorHAnsi"/>
+              <w:noProof/>
+              <w:sz w:val="22"/>
+            </w:rPr>
+          </w:pPr>
+          <w:hyperlink w:anchor="_Toc143351896" w:history="1">
+            <w:r>
+              <w:rPr>
+                <w:rStyle w:val="Hyperlink"/>
+                <w:noProof/>
+                <w:lang w:val="sr-Cyrl-RS"/>
+              </w:rPr>
+              <w:t>3.2</w:t>
+            </w:r>
+            <w:r>
+              <w:rPr>
+                <w:rFonts w:asciiTheme="minorHAnsi" w:eastAsiaTheme="minorEastAsia" w:hAnsiTheme="minorHAnsi"/>
+                <w:noProof/>
+                <w:sz w:val="22"/>
+              </w:rPr>
+              <w:tab/>
+            </w:r>
+            <w:r>
+              <w:rPr>
+                <w:rStyle w:val="Hyperlink"/>
+                <w:noProof/>
+                <w:lang w:val="sr-Cyrl-RS"/>
+              </w:rPr>
+              <w:t>Прозор са резултатима</w:t>
+            </w:r>
+            <w:r>
+              <w:rPr>
+                <w:noProof/>
+                <w:webHidden/>
+              </w:rPr>
+              <w:tab/>
+            </w:r>
+            <w:r>
+              <w:rPr>
+                <w:noProof/>
+                <w:webHidden/>
+              </w:rPr>
+              <w:fldChar w:fldCharType="begin"/>
+            </w:r>
+            <w:r>
+              <w:rPr>
+                <w:noProof/>
+                <w:webHidden/>
+              </w:rPr>
+              <w:instrText xml:space="preserve"> PAGEREF _Toc143351896 \h </w:instrText>
+            </w:r>
+            <w:r>
+              <w:rPr>
+                <w:noProof/>
+                <w:webHidden/>
+              </w:rPr>
+            </w:r>
+            <w:r>
+              <w:rPr>
+                <w:noProof/>
+                <w:webHidden/>
+              </w:rPr>
+              <w:fldChar w:fldCharType="separate"/>
+            </w:r>
+            <w:r>
+              <w:rPr>
+                <w:noProof/>
+                <w:webHidden/>
+              </w:rPr>
+              <w:t>27</w:t>
+            </w:r>
+            <w:r>
+              <w:rPr>
+                <w:noProof/>
+                <w:webHidden/>
+              </w:rPr>
+              <w:fldChar w:fldCharType="end"/>
+            </w:r>
+          </w:hyperlink>
+        </w:p>
+        <w:p>
+          <w:pPr>
+            <w:pStyle w:val="TOC2"/>
+            <w:tabs>
+              <w:tab w:val="left" w:pos="880"/>
+              <w:tab w:val="right" w:leader="dot" w:pos="9678"/>
+            </w:tabs>
+            <w:spacing w:line="360" w:lineRule="auto"/>
+            <w:rPr>
+              <w:rFonts w:asciiTheme="minorHAnsi" w:eastAsiaTheme="minorEastAsia" w:hAnsiTheme="minorHAnsi"/>
+              <w:noProof/>
+              <w:sz w:val="22"/>
+            </w:rPr>
+          </w:pPr>
+          <w:hyperlink w:anchor="_Toc143351897" w:history="1">
+            <w:r>
+              <w:rPr>
+                <w:rStyle w:val="Hyperlink"/>
+                <w:noProof/>
+                <w:lang w:val="sr-Cyrl-RS"/>
+              </w:rPr>
+              <w:t>3.3</w:t>
+            </w:r>
+            <w:r>
+              <w:rPr>
+                <w:rFonts w:asciiTheme="minorHAnsi" w:eastAsiaTheme="minorEastAsia" w:hAnsiTheme="minorHAnsi"/>
+                <w:noProof/>
+                <w:sz w:val="22"/>
+              </w:rPr>
+              <w:tab/>
+            </w:r>
+            <w:r>
+              <w:rPr>
+                <w:rStyle w:val="Hyperlink"/>
+                <w:noProof/>
+                <w:lang w:val="sr-Cyrl-RS"/>
+              </w:rPr>
+              <w:t>Прозор за потврду излаза из апликације</w:t>
+            </w:r>
+            <w:r>
+              <w:rPr>
+                <w:noProof/>
+                <w:webHidden/>
+              </w:rPr>
+              <w:tab/>
+            </w:r>
+            <w:r>
+              <w:rPr>
+                <w:noProof/>
+                <w:webHidden/>
+              </w:rPr>
+              <w:fldChar w:fldCharType="begin"/>
+            </w:r>
+            <w:r>
+              <w:rPr>
+                <w:noProof/>
+                <w:webHidden/>
+              </w:rPr>
+              <w:instrText xml:space="preserve"> PAGEREF _Toc143351897 \h </w:instrText>
+            </w:r>
+            <w:r>
+              <w:rPr>
+                <w:noProof/>
+                <w:webHidden/>
+              </w:rPr>
+            </w:r>
+            <w:r>
+              <w:rPr>
+                <w:noProof/>
+                <w:webHidden/>
+              </w:rPr>
+              <w:fldChar w:fldCharType="separate"/>
+            </w:r>
+            <w:r>
+              <w:rPr>
+                <w:noProof/>
+                <w:webHidden/>
+              </w:rPr>
+              <w:t>29</w:t>
             </w:r>
             <w:r>
               <w:rPr>
@@ -3204,7 +3577,7 @@
               <w:sz w:val="22"/>
             </w:rPr>
           </w:pPr>
-          <w:hyperlink w:anchor="_Toc143278924" w:history="1">
+          <w:hyperlink w:anchor="_Toc143351898" w:history="1">
             <w:r>
               <w:rPr>
                 <w:rStyle w:val="Hyperlink"/>
@@ -3257,7 +3630,7 @@
                 <w:noProof/>
                 <w:webHidden/>
               </w:rPr>
-              <w:instrText xml:space="preserve"> PAGEREF _Toc143278924 \h </w:instrText>
+              <w:instrText xml:space="preserve"> PAGEREF _Toc143351898 \h </w:instrText>
             </w:r>
             <w:r>
               <w:rPr>
@@ -3277,7 +3650,7 @@
                 <w:noProof/>
                 <w:webHidden/>
               </w:rPr>
-              <w:t>25</w:t>
+              <w:t>30</w:t>
             </w:r>
             <w:r>
               <w:rPr>
@@ -3301,7 +3674,7 @@
               <w:sz w:val="22"/>
             </w:rPr>
           </w:pPr>
-          <w:hyperlink w:anchor="_Toc143278925" w:history="1">
+          <w:hyperlink w:anchor="_Toc143351899" w:history="1">
             <w:r>
               <w:rPr>
                 <w:rStyle w:val="Hyperlink"/>
@@ -3330,7 +3703,7 @@
                 <w:noProof/>
                 <w:webHidden/>
               </w:rPr>
-              <w:instrText xml:space="preserve"> PAGEREF _Toc143278925 \h </w:instrText>
+              <w:instrText xml:space="preserve"> PAGEREF _Toc143351899 \h </w:instrText>
             </w:r>
             <w:r>
               <w:rPr>
@@ -3350,7 +3723,7 @@
                 <w:noProof/>
                 <w:webHidden/>
               </w:rPr>
-              <w:t>26</w:t>
+              <w:t>31</w:t>
             </w:r>
             <w:r>
               <w:rPr>
@@ -3374,7 +3747,7 @@
               <w:sz w:val="22"/>
             </w:rPr>
           </w:pPr>
-          <w:hyperlink w:anchor="_Toc143278926" w:history="1">
+          <w:hyperlink w:anchor="_Toc143351900" w:history="1">
             <w:r>
               <w:rPr>
                 <w:rStyle w:val="Hyperlink"/>
@@ -3403,7 +3776,7 @@
                 <w:noProof/>
                 <w:webHidden/>
               </w:rPr>
-              <w:instrText xml:space="preserve"> PAGEREF _Toc143278926 \h </w:instrText>
+              <w:instrText xml:space="preserve"> PAGEREF _Toc143351900 \h </w:instrText>
             </w:r>
             <w:r>
               <w:rPr>
@@ -3423,7 +3796,7 @@
                 <w:noProof/>
                 <w:webHidden/>
               </w:rPr>
-              <w:t>27</w:t>
+              <w:t>32</w:t>
             </w:r>
             <w:r>
               <w:rPr>
@@ -3447,7 +3820,7 @@
               <w:sz w:val="22"/>
             </w:rPr>
           </w:pPr>
-          <w:hyperlink w:anchor="_Toc143278927" w:history="1">
+          <w:hyperlink w:anchor="_Toc143351901" w:history="1">
             <w:r>
               <w:rPr>
                 <w:rStyle w:val="Hyperlink"/>
@@ -3476,7 +3849,7 @@
                 <w:noProof/>
                 <w:webHidden/>
               </w:rPr>
-              <w:instrText xml:space="preserve"> PAGEREF _Toc143278927 \h </w:instrText>
+              <w:instrText xml:space="preserve"> PAGEREF _Toc143351901 \h </w:instrText>
             </w:r>
             <w:r>
               <w:rPr>
@@ -3496,80 +3869,7 @@
                 <w:noProof/>
                 <w:webHidden/>
               </w:rPr>
-              <w:t>28</w:t>
-            </w:r>
-            <w:r>
-              <w:rPr>
-                <w:noProof/>
-                <w:webHidden/>
-              </w:rPr>
-              <w:fldChar w:fldCharType="end"/>
-            </w:r>
-          </w:hyperlink>
-        </w:p>
-        <w:p>
-          <w:pPr>
-            <w:pStyle w:val="TOC1"/>
-            <w:tabs>
-              <w:tab w:val="right" w:leader="dot" w:pos="9678"/>
-            </w:tabs>
-            <w:spacing w:line="360" w:lineRule="auto"/>
-            <w:rPr>
-              <w:rFonts w:asciiTheme="minorHAnsi" w:eastAsiaTheme="minorEastAsia" w:hAnsiTheme="minorHAnsi"/>
-              <w:noProof/>
-              <w:sz w:val="22"/>
-            </w:rPr>
-          </w:pPr>
-          <w:hyperlink w:anchor="_Toc143278928" w:history="1">
-            <w:r>
-              <w:rPr>
-                <w:rStyle w:val="Hyperlink"/>
-                <w:rFonts w:cs="Times New Roman"/>
-                <w:noProof/>
-                <w:lang w:val="sr-Cyrl-RS"/>
-              </w:rPr>
-              <w:t>СПИСАК ТАБЕЛА ???</w:t>
-            </w:r>
-            <w:r>
-              <w:rPr>
-                <w:noProof/>
-                <w:webHidden/>
-              </w:rPr>
-              <w:tab/>
-            </w:r>
-            <w:r>
-              <w:rPr>
-                <w:noProof/>
-                <w:webHidden/>
-              </w:rPr>
-              <w:fldChar w:fldCharType="begin"/>
-            </w:r>
-            <w:r>
-              <w:rPr>
-                <w:noProof/>
-                <w:webHidden/>
-              </w:rPr>
-              <w:instrText xml:space="preserve"> PAGEREF _Toc143278928 \h </w:instrText>
-            </w:r>
-            <w:r>
-              <w:rPr>
-                <w:noProof/>
-                <w:webHidden/>
-              </w:rPr>
-            </w:r>
-            <w:r>
-              <w:rPr>
-                <w:noProof/>
-                <w:webHidden/>
-              </w:rPr>
-              <w:fldChar w:fldCharType="separate"/>
-            </w:r>
-            <w:r>
-              <w:rPr>
-                <w:noProof/>
-                <w:webHidden/>
-              </w:rPr>
-              <w:t>28</w:t>
+              <w:t>33</w:t>
             </w:r>
             <w:r>
               <w:rPr>
@@ -3626,7 +3926,7 @@
           <w:caps/>
         </w:rPr>
       </w:pPr>
-      <w:bookmarkStart w:id="2" w:name="_Toc143278900"/>
+      <w:bookmarkStart w:id="2" w:name="_Toc143351870"/>
       <w:r>
         <w:rPr>
           <w:rFonts w:cs="Times New Roman"/>
@@ -3679,7 +3979,7 @@
           <w:rFonts w:cs="Times New Roman"/>
         </w:rPr>
       </w:pPr>
-      <w:bookmarkStart w:id="3" w:name="_Toc143278901"/>
+      <w:bookmarkStart w:id="3" w:name="_Toc143351871"/>
       <w:proofErr w:type="spellStart"/>
       <w:r>
         <w:rPr>
@@ -3829,7 +4129,7 @@
           <w:rFonts w:cs="Times New Roman"/>
         </w:rPr>
       </w:pPr>
-      <w:bookmarkStart w:id="4" w:name="_Toc143278902"/>
+      <w:bookmarkStart w:id="4" w:name="_Toc143351872"/>
       <w:proofErr w:type="spellStart"/>
       <w:r>
         <w:rPr>
@@ -4234,7 +4534,7 @@
           <w:rFonts w:cs="Times New Roman"/>
         </w:rPr>
       </w:pPr>
-      <w:bookmarkStart w:id="5" w:name="_Toc143278903"/>
+      <w:bookmarkStart w:id="5" w:name="_Toc143351873"/>
       <w:proofErr w:type="spellStart"/>
       <w:r>
         <w:rPr>
@@ -4766,7 +5066,7 @@
           <w:lang w:val="sr-Cyrl-RS"/>
         </w:rPr>
       </w:pPr>
-      <w:bookmarkStart w:id="6" w:name="_Toc143278904"/>
+      <w:bookmarkStart w:id="6" w:name="_Toc143351874"/>
       <w:proofErr w:type="spellStart"/>
       <w:r>
         <w:rPr>
@@ -4896,7 +5196,7 @@
         </w:rPr>
       </w:pPr>
       <w:bookmarkStart w:id="7" w:name="_Hlk141965148"/>
-      <w:bookmarkStart w:id="8" w:name="_Toc143278905"/>
+      <w:bookmarkStart w:id="8" w:name="_Toc143351875"/>
       <w:r>
         <w:rPr>
           <w:rFonts w:cs="Times New Roman"/>
@@ -5375,7 +5675,6 @@
                             <w:bookmarkStart w:id="9" w:name="_Toc364858883"/>
                             <w:bookmarkStart w:id="10" w:name="_Toc364878470"/>
                             <w:bookmarkStart w:id="11" w:name="_Toc365551702"/>
-                            <w:proofErr w:type="spellStart"/>
                             <w:r>
                               <w:rPr>
                                 <w:b w:val="0"/>
@@ -5383,17 +5682,7 @@
                                 <w:sz w:val="24"/>
                                 <w:szCs w:val="24"/>
                               </w:rPr>
-                              <w:t>Слика</w:t>
-                            </w:r>
-                            <w:proofErr w:type="spellEnd"/>
-                            <w:r>
-                              <w:rPr>
-                                <w:b w:val="0"/>
-                                <w:i/>
-                                <w:sz w:val="24"/>
-                                <w:szCs w:val="24"/>
-                              </w:rPr>
-                              <w:t xml:space="preserve"> </w:t>
+                              <w:t xml:space="preserve">Слика </w:t>
                             </w:r>
                             <w:r>
                               <w:rPr>
@@ -5503,7 +5792,6 @@
                       <w:bookmarkStart w:id="12" w:name="_Toc364858883"/>
                       <w:bookmarkStart w:id="13" w:name="_Toc364878470"/>
                       <w:bookmarkStart w:id="14" w:name="_Toc365551702"/>
-                      <w:proofErr w:type="spellStart"/>
                       <w:r>
                         <w:rPr>
                           <w:b w:val="0"/>
@@ -5511,17 +5799,7 @@
                           <w:sz w:val="24"/>
                           <w:szCs w:val="24"/>
                         </w:rPr>
-                        <w:t>Слика</w:t>
-                      </w:r>
-                      <w:proofErr w:type="spellEnd"/>
-                      <w:r>
-                        <w:rPr>
-                          <w:b w:val="0"/>
-                          <w:i/>
-                          <w:sz w:val="24"/>
-                          <w:szCs w:val="24"/>
-                        </w:rPr>
-                        <w:t xml:space="preserve"> </w:t>
+                        <w:t xml:space="preserve">Слика </w:t>
                       </w:r>
                       <w:r>
                         <w:rPr>
@@ -5896,7 +6174,6 @@
     <w:p>
       <w:pPr>
         <w:spacing w:line="360" w:lineRule="auto"/>
-        <w:jc w:val="center"/>
         <w:rPr>
           <w:rFonts w:cs="Times New Roman"/>
         </w:rPr>
@@ -6391,7 +6668,7 @@
           <w:iCs/>
         </w:rPr>
       </w:pPr>
-      <w:bookmarkStart w:id="15" w:name="_Toc143278906"/>
+      <w:bookmarkStart w:id="15" w:name="_Toc143351876"/>
       <w:r>
         <w:rPr>
           <w:rStyle w:val="Heading2Char"/>
@@ -7018,7 +7295,7 @@
           <w:lang w:val="sr-Cyrl-RS"/>
         </w:rPr>
       </w:pPr>
-      <w:bookmarkStart w:id="16" w:name="_Toc143278907"/>
+      <w:bookmarkStart w:id="16" w:name="_Toc143351877"/>
       <w:r>
         <w:rPr>
           <w:rFonts w:cs="Times New Roman"/>
@@ -7340,7 +7617,7 @@
           <w:lang w:val="sr-Cyrl-RS"/>
         </w:rPr>
       </w:pPr>
-      <w:bookmarkStart w:id="18" w:name="_Toc143278908"/>
+      <w:bookmarkStart w:id="18" w:name="_Toc143351878"/>
       <w:bookmarkEnd w:id="17"/>
       <w:r>
         <w:rPr>
@@ -7830,7 +8107,7 @@
           <w:lang w:val="sr-Cyrl-RS"/>
         </w:rPr>
       </w:pPr>
-      <w:bookmarkStart w:id="19" w:name="_Toc143278909"/>
+      <w:bookmarkStart w:id="19" w:name="_Toc143351879"/>
       <w:r>
         <w:rPr>
           <w:rFonts w:cs="Times New Roman"/>
@@ -8180,7 +8457,7 @@
           <w:lang w:val="sr-Cyrl-RS"/>
         </w:rPr>
       </w:pPr>
-      <w:bookmarkStart w:id="20" w:name="_Toc143278910"/>
+      <w:bookmarkStart w:id="20" w:name="_Toc143351880"/>
       <w:r>
         <w:rPr>
           <w:i/>
@@ -8269,23 +8546,13 @@
                                 <w:lang w:val="sr-Latn-RS"/>
                               </w:rPr>
                             </w:pPr>
-                            <w:proofErr w:type="spellStart"/>
                             <w:r>
                               <w:rPr>
                                 <w:rFonts w:cs="Times New Roman"/>
                                 <w:i/>
                                 <w:szCs w:val="24"/>
                               </w:rPr>
-                              <w:t>Слика</w:t>
-                            </w:r>
-                            <w:proofErr w:type="spellEnd"/>
-                            <w:r>
-                              <w:rPr>
-                                <w:rFonts w:cs="Times New Roman"/>
-                                <w:i/>
-                                <w:szCs w:val="24"/>
-                              </w:rPr>
-                              <w:t xml:space="preserve"> </w:t>
+                              <w:t xml:space="preserve">Слика </w:t>
                             </w:r>
                             <w:r>
                               <w:rPr>
@@ -8302,21 +8569,11 @@
                               </w:rPr>
                               <w:t xml:space="preserve">. </w:t>
                             </w:r>
-                            <w:proofErr w:type="spellStart"/>
                             <w:r>
                               <w:t>Провера</w:t>
                             </w:r>
-                            <w:proofErr w:type="spellEnd"/>
                             <w:r>
-                              <w:t xml:space="preserve"> </w:t>
-                            </w:r>
-                            <w:proofErr w:type="spellStart"/>
-                            <w:r>
-                              <w:t>исправности</w:t>
-                            </w:r>
-                            <w:proofErr w:type="spellEnd"/>
-                            <w:r>
-                              <w:t xml:space="preserve"> </w:t>
+                              <w:t xml:space="preserve"> исправности </w:t>
                             </w:r>
                             <w:r>
                               <w:rPr>
@@ -8326,13 +8583,8 @@
                               <w:t>e-mail</w:t>
                             </w:r>
                             <w:r>
-                              <w:t xml:space="preserve"> </w:t>
+                              <w:t xml:space="preserve"> адрес</w:t>
                             </w:r>
-                            <w:proofErr w:type="spellStart"/>
-                            <w:r>
-                              <w:t>адрес</w:t>
-                            </w:r>
-                            <w:proofErr w:type="spellEnd"/>
                             <w:r>
                               <w:rPr>
                                 <w:lang w:val="sr-Cyrl-RS"/>
@@ -8453,23 +8705,13 @@
                           <w:lang w:val="sr-Latn-RS"/>
                         </w:rPr>
                       </w:pPr>
-                      <w:proofErr w:type="spellStart"/>
                       <w:r>
                         <w:rPr>
                           <w:rFonts w:cs="Times New Roman"/>
                           <w:i/>
                           <w:szCs w:val="24"/>
                         </w:rPr>
-                        <w:t>Слика</w:t>
-                      </w:r>
-                      <w:proofErr w:type="spellEnd"/>
-                      <w:r>
-                        <w:rPr>
-                          <w:rFonts w:cs="Times New Roman"/>
-                          <w:i/>
-                          <w:szCs w:val="24"/>
-                        </w:rPr>
-                        <w:t xml:space="preserve"> </w:t>
+                        <w:t xml:space="preserve">Слика </w:t>
                       </w:r>
                       <w:r>
                         <w:rPr>
@@ -8486,21 +8728,11 @@
                         </w:rPr>
                         <w:t xml:space="preserve">. </w:t>
                       </w:r>
-                      <w:proofErr w:type="spellStart"/>
                       <w:r>
                         <w:t>Провера</w:t>
                       </w:r>
-                      <w:proofErr w:type="spellEnd"/>
                       <w:r>
-                        <w:t xml:space="preserve"> </w:t>
-                      </w:r>
-                      <w:proofErr w:type="spellStart"/>
-                      <w:r>
-                        <w:t>исправности</w:t>
-                      </w:r>
-                      <w:proofErr w:type="spellEnd"/>
-                      <w:r>
-                        <w:t xml:space="preserve"> </w:t>
+                        <w:t xml:space="preserve"> исправности </w:t>
                       </w:r>
                       <w:r>
                         <w:rPr>
@@ -8510,13 +8742,8 @@
                         <w:t>e-mail</w:t>
                       </w:r>
                       <w:r>
-                        <w:t xml:space="preserve"> </w:t>
+                        <w:t xml:space="preserve"> адрес</w:t>
                       </w:r>
-                      <w:proofErr w:type="spellStart"/>
-                      <w:r>
-                        <w:t>адрес</w:t>
-                      </w:r>
-                      <w:proofErr w:type="spellEnd"/>
                       <w:r>
                         <w:rPr>
                           <w:lang w:val="sr-Cyrl-RS"/>
@@ -9095,7 +9322,7 @@
         </w:rPr>
       </w:pPr>
       <w:bookmarkStart w:id="21" w:name="_Hlk143108634"/>
-      <w:bookmarkStart w:id="22" w:name="_Toc143278911"/>
+      <w:bookmarkStart w:id="22" w:name="_Toc143351881"/>
       <w:r>
         <w:rPr>
           <w:i/>
@@ -9267,23 +9494,13 @@
                                 <w:lang w:val="sr-Latn-RS"/>
                               </w:rPr>
                             </w:pPr>
-                            <w:proofErr w:type="spellStart"/>
                             <w:r>
                               <w:rPr>
                                 <w:rFonts w:cs="Times New Roman"/>
                                 <w:i/>
                                 <w:szCs w:val="24"/>
                               </w:rPr>
-                              <w:t>Слика</w:t>
-                            </w:r>
-                            <w:proofErr w:type="spellEnd"/>
-                            <w:r>
-                              <w:rPr>
-                                <w:rFonts w:cs="Times New Roman"/>
-                                <w:i/>
-                                <w:szCs w:val="24"/>
-                              </w:rPr>
-                              <w:t xml:space="preserve"> </w:t>
+                              <w:t xml:space="preserve">Слика </w:t>
                             </w:r>
                             <w:r>
                               <w:rPr>
@@ -9369,23 +9586,13 @@
                           <w:lang w:val="sr-Latn-RS"/>
                         </w:rPr>
                       </w:pPr>
-                      <w:proofErr w:type="spellStart"/>
                       <w:r>
                         <w:rPr>
                           <w:rFonts w:cs="Times New Roman"/>
                           <w:i/>
                           <w:szCs w:val="24"/>
                         </w:rPr>
-                        <w:t>Слика</w:t>
-                      </w:r>
-                      <w:proofErr w:type="spellEnd"/>
-                      <w:r>
-                        <w:rPr>
-                          <w:rFonts w:cs="Times New Roman"/>
-                          <w:i/>
-                          <w:szCs w:val="24"/>
-                        </w:rPr>
-                        <w:t xml:space="preserve"> </w:t>
+                        <w:t xml:space="preserve">Слика </w:t>
                       </w:r>
                       <w:r>
                         <w:rPr>
@@ -9835,7 +10042,7 @@
           <w:lang w:val="sr-Cyrl-RS"/>
         </w:rPr>
       </w:pPr>
-      <w:bookmarkStart w:id="23" w:name="_Toc143278912"/>
+      <w:bookmarkStart w:id="23" w:name="_Toc143351882"/>
       <w:r>
         <w:rPr>
           <w:i/>
@@ -10180,7 +10387,7 @@
         </w:rPr>
       </w:pPr>
       <w:bookmarkStart w:id="24" w:name="_Hlk143175500"/>
-      <w:bookmarkStart w:id="25" w:name="_Toc143278913"/>
+      <w:bookmarkStart w:id="25" w:name="_Toc143351883"/>
       <w:r>
         <w:rPr>
           <w:i/>
@@ -10478,7 +10685,7 @@
           <w:lang w:val="sr-Cyrl-RS"/>
         </w:rPr>
       </w:pPr>
-      <w:bookmarkStart w:id="26" w:name="_Toc143278914"/>
+      <w:bookmarkStart w:id="26" w:name="_Toc143351884"/>
       <w:r>
         <w:rPr>
           <w:i/>
@@ -10599,23 +10806,13 @@
                                 <w:lang w:val="sr-Latn-RS"/>
                               </w:rPr>
                             </w:pPr>
-                            <w:proofErr w:type="spellStart"/>
                             <w:r>
                               <w:rPr>
                                 <w:rFonts w:cs="Times New Roman"/>
                                 <w:i/>
                                 <w:szCs w:val="24"/>
                               </w:rPr>
-                              <w:t>Слика</w:t>
-                            </w:r>
-                            <w:proofErr w:type="spellEnd"/>
-                            <w:r>
-                              <w:rPr>
-                                <w:rFonts w:cs="Times New Roman"/>
-                                <w:i/>
-                                <w:szCs w:val="24"/>
-                              </w:rPr>
-                              <w:t xml:space="preserve"> </w:t>
+                              <w:t xml:space="preserve">Слика </w:t>
                             </w:r>
                             <w:r>
                               <w:rPr>
@@ -10746,23 +10943,13 @@
                           <w:lang w:val="sr-Latn-RS"/>
                         </w:rPr>
                       </w:pPr>
-                      <w:proofErr w:type="spellStart"/>
                       <w:r>
                         <w:rPr>
                           <w:rFonts w:cs="Times New Roman"/>
                           <w:i/>
                           <w:szCs w:val="24"/>
                         </w:rPr>
-                        <w:t>Слика</w:t>
-                      </w:r>
-                      <w:proofErr w:type="spellEnd"/>
-                      <w:r>
-                        <w:rPr>
-                          <w:rFonts w:cs="Times New Roman"/>
-                          <w:i/>
-                          <w:szCs w:val="24"/>
-                        </w:rPr>
-                        <w:t xml:space="preserve"> </w:t>
+                        <w:t xml:space="preserve">Слика </w:t>
                       </w:r>
                       <w:r>
                         <w:rPr>
@@ -11377,7 +11564,7 @@
         </w:rPr>
       </w:pPr>
       <w:bookmarkStart w:id="27" w:name="_Hlk143177515"/>
-      <w:bookmarkStart w:id="28" w:name="_Toc143278915"/>
+      <w:bookmarkStart w:id="28" w:name="_Toc143351885"/>
       <w:r>
         <w:rPr>
           <w:i/>
@@ -11464,23 +11651,13 @@
                                 <w:lang w:val="sr-Latn-RS"/>
                               </w:rPr>
                             </w:pPr>
-                            <w:proofErr w:type="spellStart"/>
                             <w:r>
                               <w:rPr>
                                 <w:rFonts w:cs="Times New Roman"/>
                                 <w:i/>
                                 <w:szCs w:val="24"/>
                               </w:rPr>
-                              <w:t>Слика</w:t>
-                            </w:r>
-                            <w:proofErr w:type="spellEnd"/>
-                            <w:r>
-                              <w:rPr>
-                                <w:rFonts w:cs="Times New Roman"/>
-                                <w:i/>
-                                <w:szCs w:val="24"/>
-                              </w:rPr>
-                              <w:t xml:space="preserve"> </w:t>
+                              <w:t xml:space="preserve">Слика </w:t>
                             </w:r>
                             <w:r>
                               <w:rPr>
@@ -11623,23 +11800,13 @@
                           <w:lang w:val="sr-Latn-RS"/>
                         </w:rPr>
                       </w:pPr>
-                      <w:proofErr w:type="spellStart"/>
                       <w:r>
                         <w:rPr>
                           <w:rFonts w:cs="Times New Roman"/>
                           <w:i/>
                           <w:szCs w:val="24"/>
                         </w:rPr>
-                        <w:t>Слика</w:t>
-                      </w:r>
-                      <w:proofErr w:type="spellEnd"/>
-                      <w:r>
-                        <w:rPr>
-                          <w:rFonts w:cs="Times New Roman"/>
-                          <w:i/>
-                          <w:szCs w:val="24"/>
-                        </w:rPr>
-                        <w:t xml:space="preserve"> </w:t>
+                        <w:t xml:space="preserve">Слика </w:t>
                       </w:r>
                       <w:r>
                         <w:rPr>
@@ -12089,23 +12256,13 @@
                                 <w:lang w:val="sr-Latn-RS"/>
                               </w:rPr>
                             </w:pPr>
-                            <w:proofErr w:type="spellStart"/>
                             <w:r>
                               <w:rPr>
                                 <w:rFonts w:cs="Times New Roman"/>
                                 <w:i/>
                                 <w:szCs w:val="24"/>
                               </w:rPr>
-                              <w:t>Слика</w:t>
-                            </w:r>
-                            <w:proofErr w:type="spellEnd"/>
-                            <w:r>
-                              <w:rPr>
-                                <w:rFonts w:cs="Times New Roman"/>
-                                <w:i/>
-                                <w:szCs w:val="24"/>
-                              </w:rPr>
-                              <w:t xml:space="preserve"> </w:t>
+                              <w:t xml:space="preserve">Слика </w:t>
                             </w:r>
                             <w:r>
                               <w:rPr>
@@ -12253,23 +12410,13 @@
                           <w:lang w:val="sr-Latn-RS"/>
                         </w:rPr>
                       </w:pPr>
-                      <w:proofErr w:type="spellStart"/>
                       <w:r>
                         <w:rPr>
                           <w:rFonts w:cs="Times New Roman"/>
                           <w:i/>
                           <w:szCs w:val="24"/>
                         </w:rPr>
-                        <w:t>Слика</w:t>
-                      </w:r>
-                      <w:proofErr w:type="spellEnd"/>
-                      <w:r>
-                        <w:rPr>
-                          <w:rFonts w:cs="Times New Roman"/>
-                          <w:i/>
-                          <w:szCs w:val="24"/>
-                        </w:rPr>
-                        <w:t xml:space="preserve"> </w:t>
+                        <w:t xml:space="preserve">Слика </w:t>
                       </w:r>
                       <w:r>
                         <w:rPr>
@@ -13471,7 +13618,7 @@
           <w:lang w:val="sr-Cyrl-RS"/>
         </w:rPr>
       </w:pPr>
-      <w:bookmarkStart w:id="29" w:name="_Toc143278916"/>
+      <w:bookmarkStart w:id="29" w:name="_Toc143351886"/>
       <w:r>
         <w:rPr>
           <w:i/>
@@ -13557,23 +13704,13 @@
                                 <w:lang w:val="sr-Latn-RS"/>
                               </w:rPr>
                             </w:pPr>
-                            <w:proofErr w:type="spellStart"/>
                             <w:r>
                               <w:rPr>
                                 <w:rFonts w:cs="Times New Roman"/>
                                 <w:i/>
                                 <w:szCs w:val="24"/>
                               </w:rPr>
-                              <w:t>Слика</w:t>
-                            </w:r>
-                            <w:proofErr w:type="spellEnd"/>
-                            <w:r>
-                              <w:rPr>
-                                <w:rFonts w:cs="Times New Roman"/>
-                                <w:i/>
-                                <w:szCs w:val="24"/>
-                              </w:rPr>
-                              <w:t xml:space="preserve"> </w:t>
+                              <w:t xml:space="preserve">Слика </w:t>
                             </w:r>
                             <w:r>
                               <w:rPr>
@@ -13712,23 +13849,13 @@
                           <w:lang w:val="sr-Latn-RS"/>
                         </w:rPr>
                       </w:pPr>
-                      <w:proofErr w:type="spellStart"/>
                       <w:r>
                         <w:rPr>
                           <w:rFonts w:cs="Times New Roman"/>
                           <w:i/>
                           <w:szCs w:val="24"/>
                         </w:rPr>
-                        <w:t>Слика</w:t>
-                      </w:r>
-                      <w:proofErr w:type="spellEnd"/>
-                      <w:r>
-                        <w:rPr>
-                          <w:rFonts w:cs="Times New Roman"/>
-                          <w:i/>
-                          <w:szCs w:val="24"/>
-                        </w:rPr>
-                        <w:t xml:space="preserve"> </w:t>
+                        <w:t xml:space="preserve">Слика </w:t>
                       </w:r>
                       <w:r>
                         <w:rPr>
@@ -14315,7 +14442,7 @@
           <w:lang w:val="sr-Latn-RS"/>
         </w:rPr>
       </w:pPr>
-      <w:bookmarkStart w:id="30" w:name="_Toc143278917"/>
+      <w:bookmarkStart w:id="30" w:name="_Toc143351887"/>
       <w:r>
         <w:rPr>
           <w:i/>
@@ -14615,14 +14742,7 @@
           <w:rFonts w:cs="Times New Roman"/>
           <w:lang w:val="sr-Cyrl-RS"/>
         </w:rPr>
-        <w:t>1</w:t>
-      </w:r>
-      <w:r>
-        <w:rPr>
-          <w:rFonts w:cs="Times New Roman"/>
-          <w:lang w:val="sr-Cyrl-RS"/>
-        </w:rPr>
-        <w:t>2</w:t>
+        <w:t>12</w:t>
       </w:r>
       <w:r>
         <w:rPr>
@@ -14832,7 +14952,7 @@
           <w:lang w:val="sr-Cyrl-RS"/>
         </w:rPr>
       </w:pPr>
-      <w:bookmarkStart w:id="31" w:name="_Toc143278918"/>
+      <w:bookmarkStart w:id="31" w:name="_Toc143351888"/>
       <w:r>
         <w:rPr>
           <w:rFonts w:cs="Times New Roman"/>
@@ -14895,23 +15015,13 @@
                                 <w:lang w:val="sr-Latn-RS"/>
                               </w:rPr>
                             </w:pPr>
-                            <w:proofErr w:type="spellStart"/>
                             <w:r>
                               <w:rPr>
                                 <w:rFonts w:cs="Times New Roman"/>
                                 <w:i/>
                                 <w:szCs w:val="24"/>
                               </w:rPr>
-                              <w:t>Слика</w:t>
-                            </w:r>
-                            <w:proofErr w:type="spellEnd"/>
-                            <w:r>
-                              <w:rPr>
-                                <w:rFonts w:cs="Times New Roman"/>
-                                <w:i/>
-                                <w:szCs w:val="24"/>
-                              </w:rPr>
-                              <w:t xml:space="preserve"> </w:t>
+                              <w:t xml:space="preserve">Слика </w:t>
                             </w:r>
                             <w:r>
                               <w:rPr>
@@ -15039,23 +15149,13 @@
                           <w:lang w:val="sr-Latn-RS"/>
                         </w:rPr>
                       </w:pPr>
-                      <w:proofErr w:type="spellStart"/>
                       <w:r>
                         <w:rPr>
                           <w:rFonts w:cs="Times New Roman"/>
                           <w:i/>
                           <w:szCs w:val="24"/>
                         </w:rPr>
-                        <w:t>Слика</w:t>
-                      </w:r>
-                      <w:proofErr w:type="spellEnd"/>
-                      <w:r>
-                        <w:rPr>
-                          <w:rFonts w:cs="Times New Roman"/>
-                          <w:i/>
-                          <w:szCs w:val="24"/>
-                        </w:rPr>
-                        <w:t xml:space="preserve"> </w:t>
+                        <w:t xml:space="preserve">Слика </w:t>
                       </w:r>
                       <w:r>
                         <w:rPr>
@@ -15324,23 +15424,13 @@
                                 <w:lang w:val="sr-Latn-RS"/>
                               </w:rPr>
                             </w:pPr>
-                            <w:proofErr w:type="spellStart"/>
                             <w:r>
                               <w:rPr>
                                 <w:rFonts w:cs="Times New Roman"/>
                                 <w:i/>
                                 <w:szCs w:val="24"/>
                               </w:rPr>
-                              <w:t>Слика</w:t>
-                            </w:r>
-                            <w:proofErr w:type="spellEnd"/>
-                            <w:r>
-                              <w:rPr>
-                                <w:rFonts w:cs="Times New Roman"/>
-                                <w:i/>
-                                <w:szCs w:val="24"/>
-                              </w:rPr>
-                              <w:t xml:space="preserve"> </w:t>
+                              <w:t xml:space="preserve">Слика </w:t>
                             </w:r>
                             <w:r>
                               <w:rPr>
@@ -15429,23 +15519,13 @@
                           <w:lang w:val="sr-Latn-RS"/>
                         </w:rPr>
                       </w:pPr>
-                      <w:proofErr w:type="spellStart"/>
                       <w:r>
                         <w:rPr>
                           <w:rFonts w:cs="Times New Roman"/>
                           <w:i/>
                           <w:szCs w:val="24"/>
                         </w:rPr>
-                        <w:t>Слика</w:t>
-                      </w:r>
-                      <w:proofErr w:type="spellEnd"/>
-                      <w:r>
-                        <w:rPr>
-                          <w:rFonts w:cs="Times New Roman"/>
-                          <w:i/>
-                          <w:szCs w:val="24"/>
-                        </w:rPr>
-                        <w:t xml:space="preserve"> </w:t>
+                        <w:t xml:space="preserve">Слика </w:t>
                       </w:r>
                       <w:r>
                         <w:rPr>
@@ -15669,7 +15749,7 @@
           <w:lang w:val="sr-Cyrl-RS"/>
         </w:rPr>
       </w:pPr>
-      <w:bookmarkStart w:id="32" w:name="_Toc143278919"/>
+      <w:bookmarkStart w:id="32" w:name="_Toc143351889"/>
       <w:r>
         <w:rPr>
           <w:lang w:val="sr-Cyrl-RS"/>
@@ -15744,7 +15824,7 @@
           <w:lang w:val="sr-Cyrl-RS"/>
         </w:rPr>
       </w:pPr>
-      <w:bookmarkStart w:id="33" w:name="_Toc143278920"/>
+      <w:bookmarkStart w:id="33" w:name="_Toc143351890"/>
       <w:r>
         <w:rPr>
           <w:lang w:val="sr-Cyrl-RS"/>
@@ -15787,14 +15867,7 @@
           <w:rFonts w:cs="Times New Roman"/>
           <w:lang w:val="sr-Cyrl-RS"/>
         </w:rPr>
-        <w:t xml:space="preserve"> 6.0.0.</w:t>
-      </w:r>
-      <w:r>
-        <w:rPr>
-          <w:rFonts w:cs="Times New Roman"/>
-          <w:lang w:val="sr-Cyrl-RS"/>
-        </w:rPr>
-        <w:t xml:space="preserve"> Бројеви са лева на десно означавају величину промене у том програму. Ако се мења леви број онда је то нека велика промена у том софтверу, а ако је десни број онда је то нека мала промена у функционалности или је отклоњен неки проблем.</w:t>
+        <w:t xml:space="preserve"> 6.0.0. Бројеви са лева на десно означавају величину промене у том програму. Ако се мења леви број онда је то нека велика промена у том софтверу, а ако је десни број онда је то нека мала промена у функционалности или је отклоњен неки проблем.</w:t>
       </w:r>
     </w:p>
     <w:p>
@@ -15857,7 +15930,7 @@
           <w:lang w:val="sr-Cyrl-RS"/>
         </w:rPr>
       </w:pPr>
-      <w:bookmarkStart w:id="34" w:name="_Toc143278921"/>
+      <w:bookmarkStart w:id="34" w:name="_Toc143351891"/>
       <w:r>
         <w:rPr>
           <w:lang w:val="sr-Cyrl-RS"/>
@@ -15954,7 +16027,7 @@
           <w:lang w:val="sr-Cyrl-RS"/>
         </w:rPr>
       </w:pPr>
-      <w:bookmarkStart w:id="35" w:name="_Toc143278922"/>
+      <w:bookmarkStart w:id="35" w:name="_Toc143351892"/>
       <w:r>
         <w:rPr>
           <w:i/>
@@ -16006,13 +16079,7 @@
         <w:rPr>
           <w:lang w:val="sr-Cyrl-RS"/>
         </w:rPr>
-        <w:t>платформа</w:t>
-      </w:r>
-      <w:r>
-        <w:rPr>
-          <w:lang w:val="sr-Cyrl-RS"/>
-        </w:rPr>
-        <w:t xml:space="preserve"> </w:t>
+        <w:t xml:space="preserve">платформа </w:t>
       </w:r>
       <w:r>
         <w:rPr>
@@ -16111,7 +16178,6 @@
     <w:p>
       <w:pPr>
         <w:spacing w:after="160" w:line="360" w:lineRule="auto"/>
-        <w:jc w:val="left"/>
         <w:rPr>
           <w:lang w:val="sr-Cyrl-RS"/>
         </w:rPr>
@@ -16192,23 +16258,13 @@
                                 <w:lang w:val="sr-Latn-RS"/>
                               </w:rPr>
                             </w:pPr>
-                            <w:proofErr w:type="spellStart"/>
                             <w:r>
                               <w:rPr>
                                 <w:rFonts w:cs="Times New Roman"/>
                                 <w:i/>
                                 <w:szCs w:val="24"/>
                               </w:rPr>
-                              <w:t>Слика</w:t>
-                            </w:r>
-                            <w:proofErr w:type="spellEnd"/>
-                            <w:r>
-                              <w:rPr>
-                                <w:rFonts w:cs="Times New Roman"/>
-                                <w:i/>
-                                <w:szCs w:val="24"/>
-                              </w:rPr>
-                              <w:t xml:space="preserve"> </w:t>
+                              <w:t xml:space="preserve">Слика </w:t>
                             </w:r>
                             <w:r>
                               <w:rPr>
@@ -16216,23 +16272,7 @@
                                 <w:szCs w:val="24"/>
                                 <w:lang w:val="sr-Cyrl-RS"/>
                               </w:rPr>
-                              <w:t>1</w:t>
-                            </w:r>
-                            <w:r>
-                              <w:rPr>
-                                <w:i/>
-                                <w:szCs w:val="24"/>
-                                <w:lang w:val="sr-Cyrl-RS"/>
-                              </w:rPr>
-                              <w:t>2</w:t>
-                            </w:r>
-                            <w:r>
-                              <w:rPr>
-                                <w:i/>
-                                <w:szCs w:val="24"/>
-                                <w:lang w:val="sr-Cyrl-RS"/>
-                              </w:rPr>
-                              <w:t>.</w:t>
+                              <w:t>12.</w:t>
                             </w:r>
                             <w:r>
                               <w:rPr>
@@ -16289,23 +16329,13 @@
                           <w:lang w:val="sr-Latn-RS"/>
                         </w:rPr>
                       </w:pPr>
-                      <w:proofErr w:type="spellStart"/>
                       <w:r>
                         <w:rPr>
                           <w:rFonts w:cs="Times New Roman"/>
                           <w:i/>
                           <w:szCs w:val="24"/>
                         </w:rPr>
-                        <w:t>Слика</w:t>
-                      </w:r>
-                      <w:proofErr w:type="spellEnd"/>
-                      <w:r>
-                        <w:rPr>
-                          <w:rFonts w:cs="Times New Roman"/>
-                          <w:i/>
-                          <w:szCs w:val="24"/>
-                        </w:rPr>
-                        <w:t xml:space="preserve"> </w:t>
+                        <w:t xml:space="preserve">Слика </w:t>
                       </w:r>
                       <w:r>
                         <w:rPr>
@@ -16313,23 +16343,7 @@
                           <w:szCs w:val="24"/>
                           <w:lang w:val="sr-Cyrl-RS"/>
                         </w:rPr>
-                        <w:t>1</w:t>
-                      </w:r>
-                      <w:r>
-                        <w:rPr>
-                          <w:i/>
-                          <w:szCs w:val="24"/>
-                          <w:lang w:val="sr-Cyrl-RS"/>
-                        </w:rPr>
-                        <w:t>2</w:t>
-                      </w:r>
-                      <w:r>
-                        <w:rPr>
-                          <w:i/>
-                          <w:szCs w:val="24"/>
-                          <w:lang w:val="sr-Cyrl-RS"/>
-                        </w:rPr>
-                        <w:t>.</w:t>
+                        <w:t>12.</w:t>
                       </w:r>
                       <w:r>
                         <w:rPr>
@@ -16489,14 +16503,7 @@
           <w:szCs w:val="24"/>
           <w:lang w:val="sr-Cyrl-RS"/>
         </w:rPr>
-        <w:t xml:space="preserve">Код је чуван на </w:t>
-      </w:r>
-      <w:r>
-        <w:rPr>
-          <w:szCs w:val="24"/>
-          <w:lang w:val="sr-Cyrl-RS"/>
-        </w:rPr>
-        <w:t xml:space="preserve">платформи </w:t>
+        <w:t xml:space="preserve">Код је чуван на платформи </w:t>
       </w:r>
       <w:r>
         <w:rPr>
@@ -16597,21 +16604,7 @@
           <w:i/>
           <w:iCs/>
         </w:rPr>
-        <w:t>Git</w:t>
-      </w:r>
-      <w:r>
-        <w:rPr>
-          <w:i/>
-          <w:iCs/>
-        </w:rPr>
-        <w:t xml:space="preserve"> </w:t>
-      </w:r>
-      <w:r>
-        <w:rPr>
-          <w:i/>
-          <w:iCs/>
-        </w:rPr>
-        <w:t>2.39.1.windows.</w:t>
+        <w:t>Git 2.39.1.windows.</w:t>
       </w:r>
       <w:r>
         <w:rPr>
@@ -16680,6 +16673,13 @@
           <w:lang w:val="sr-Cyrl-RS"/>
         </w:rPr>
         <w:instrText>"</w:instrText>
+      </w:r>
+      <w:r>
+        <w:rPr>
+          <w:i/>
+          <w:iCs/>
+          <w:lang w:val="sr-Cyrl-RS"/>
+        </w:rPr>
       </w:r>
       <w:r>
         <w:rPr>
@@ -16759,6 +16759,7 @@
           <w:lang w:val="sr-Cyrl-RS"/>
         </w:rPr>
       </w:pPr>
+      <w:bookmarkStart w:id="36" w:name="_Toc143351893"/>
       <w:r>
         <w:rPr>
           <w:lang w:val="sr-Cyrl-RS"/>
@@ -16777,6 +16778,7 @@
         </w:rPr>
         <w:t xml:space="preserve"> тест апликације</w:t>
       </w:r>
+      <w:bookmarkEnd w:id="36"/>
     </w:p>
     <w:p>
       <w:pPr>
@@ -16896,7 +16898,7 @@
           <w:lang w:val="sr-Cyrl-RS"/>
         </w:rPr>
       </w:pPr>
-      <w:bookmarkStart w:id="36" w:name="_Toc143278923"/>
+      <w:bookmarkStart w:id="37" w:name="_Toc143351894"/>
       <w:proofErr w:type="spellStart"/>
       <w:r>
         <w:rPr>
@@ -16948,7 +16950,7 @@
         </w:rPr>
         <w:t>е</w:t>
       </w:r>
-      <w:bookmarkEnd w:id="36"/>
+      <w:bookmarkEnd w:id="37"/>
     </w:p>
     <w:p>
       <w:pPr>
@@ -17133,12 +17135,14 @@
           <w:lang w:val="sr-Cyrl-RS"/>
         </w:rPr>
       </w:pPr>
+      <w:bookmarkStart w:id="38" w:name="_Toc143351895"/>
       <w:r>
         <w:rPr>
           <w:lang w:val="sr-Cyrl-RS"/>
         </w:rPr>
         <w:t>Главни прозор</w:t>
       </w:r>
+      <w:bookmarkEnd w:id="38"/>
     </w:p>
     <w:p>
       <w:pPr>
@@ -17276,23 +17280,13 @@
                                 <w:lang w:val="sr-Latn-RS"/>
                               </w:rPr>
                             </w:pPr>
-                            <w:proofErr w:type="spellStart"/>
                             <w:r>
                               <w:rPr>
                                 <w:rFonts w:cs="Times New Roman"/>
                                 <w:i/>
                                 <w:szCs w:val="24"/>
                               </w:rPr>
-                              <w:t>Слика</w:t>
-                            </w:r>
-                            <w:proofErr w:type="spellEnd"/>
-                            <w:r>
-                              <w:rPr>
-                                <w:rFonts w:cs="Times New Roman"/>
-                                <w:i/>
-                                <w:szCs w:val="24"/>
-                              </w:rPr>
-                              <w:t xml:space="preserve"> </w:t>
+                              <w:t xml:space="preserve">Слика </w:t>
                             </w:r>
                             <w:r>
                               <w:rPr>
@@ -17300,23 +17294,7 @@
                                 <w:szCs w:val="24"/>
                                 <w:lang w:val="sr-Cyrl-RS"/>
                               </w:rPr>
-                              <w:t>1</w:t>
-                            </w:r>
-                            <w:r>
-                              <w:rPr>
-                                <w:i/>
-                                <w:szCs w:val="24"/>
-                                <w:lang w:val="sr-Cyrl-RS"/>
-                              </w:rPr>
-                              <w:t>3</w:t>
-                            </w:r>
-                            <w:r>
-                              <w:rPr>
-                                <w:i/>
-                                <w:szCs w:val="24"/>
-                                <w:lang w:val="sr-Cyrl-RS"/>
-                              </w:rPr>
-                              <w:t>.</w:t>
+                              <w:t>13.</w:t>
                             </w:r>
                             <w:r>
                               <w:rPr>
@@ -17330,14 +17308,7 @@
                                 <w:rFonts w:cs="Times New Roman"/>
                                 <w:lang w:val="sr-Cyrl-RS"/>
                               </w:rPr>
-                              <w:t xml:space="preserve">Изглед </w:t>
-                            </w:r>
-                            <w:r>
-                              <w:rPr>
-                                <w:rFonts w:cs="Times New Roman"/>
-                                <w:lang w:val="sr-Cyrl-RS"/>
-                              </w:rPr>
-                              <w:t>главног прозора тест апликације</w:t>
+                              <w:t>Изглед главног прозора тест апликације</w:t>
                             </w:r>
                           </w:p>
                           <w:p/>
@@ -17372,23 +17343,13 @@
                           <w:lang w:val="sr-Latn-RS"/>
                         </w:rPr>
                       </w:pPr>
-                      <w:proofErr w:type="spellStart"/>
                       <w:r>
                         <w:rPr>
                           <w:rFonts w:cs="Times New Roman"/>
                           <w:i/>
                           <w:szCs w:val="24"/>
                         </w:rPr>
-                        <w:t>Слика</w:t>
-                      </w:r>
-                      <w:proofErr w:type="spellEnd"/>
-                      <w:r>
-                        <w:rPr>
-                          <w:rFonts w:cs="Times New Roman"/>
-                          <w:i/>
-                          <w:szCs w:val="24"/>
-                        </w:rPr>
-                        <w:t xml:space="preserve"> </w:t>
+                        <w:t xml:space="preserve">Слика </w:t>
                       </w:r>
                       <w:r>
                         <w:rPr>
@@ -17396,23 +17357,7 @@
                           <w:szCs w:val="24"/>
                           <w:lang w:val="sr-Cyrl-RS"/>
                         </w:rPr>
-                        <w:t>1</w:t>
-                      </w:r>
-                      <w:r>
-                        <w:rPr>
-                          <w:i/>
-                          <w:szCs w:val="24"/>
-                          <w:lang w:val="sr-Cyrl-RS"/>
-                        </w:rPr>
-                        <w:t>3</w:t>
-                      </w:r>
-                      <w:r>
-                        <w:rPr>
-                          <w:i/>
-                          <w:szCs w:val="24"/>
-                          <w:lang w:val="sr-Cyrl-RS"/>
-                        </w:rPr>
-                        <w:t>.</w:t>
+                        <w:t>13.</w:t>
                       </w:r>
                       <w:r>
                         <w:rPr>
@@ -17426,14 +17371,7 @@
                           <w:rFonts w:cs="Times New Roman"/>
                           <w:lang w:val="sr-Cyrl-RS"/>
                         </w:rPr>
-                        <w:t xml:space="preserve">Изглед </w:t>
-                      </w:r>
-                      <w:r>
-                        <w:rPr>
-                          <w:rFonts w:cs="Times New Roman"/>
-                          <w:lang w:val="sr-Cyrl-RS"/>
-                        </w:rPr>
-                        <w:t>главног прозора тест апликације</w:t>
+                        <w:t>Изглед главног прозора тест апликације</w:t>
                       </w:r>
                     </w:p>
                     <w:p/>
@@ -17521,23 +17459,13 @@
                                 <w:lang w:val="sr-Latn-RS"/>
                               </w:rPr>
                             </w:pPr>
-                            <w:proofErr w:type="spellStart"/>
                             <w:r>
                               <w:rPr>
                                 <w:rFonts w:cs="Times New Roman"/>
                                 <w:i/>
                                 <w:szCs w:val="24"/>
                               </w:rPr>
-                              <w:t>Слика</w:t>
-                            </w:r>
-                            <w:proofErr w:type="spellEnd"/>
-                            <w:r>
-                              <w:rPr>
-                                <w:rFonts w:cs="Times New Roman"/>
-                                <w:i/>
-                                <w:szCs w:val="24"/>
-                              </w:rPr>
-                              <w:t xml:space="preserve"> </w:t>
+                              <w:t xml:space="preserve">Слика </w:t>
                             </w:r>
                             <w:r>
                               <w:rPr>
@@ -17545,23 +17473,7 @@
                                 <w:szCs w:val="24"/>
                                 <w:lang w:val="sr-Cyrl-RS"/>
                               </w:rPr>
-                              <w:t>1</w:t>
-                            </w:r>
-                            <w:r>
-                              <w:rPr>
-                                <w:i/>
-                                <w:szCs w:val="24"/>
-                                <w:lang w:val="sr-Cyrl-RS"/>
-                              </w:rPr>
-                              <w:t>4</w:t>
-                            </w:r>
-                            <w:r>
-                              <w:rPr>
-                                <w:i/>
-                                <w:szCs w:val="24"/>
-                                <w:lang w:val="sr-Cyrl-RS"/>
-                              </w:rPr>
-                              <w:t>.</w:t>
+                              <w:t>14.</w:t>
                             </w:r>
                             <w:r>
                               <w:rPr>
@@ -17610,23 +17522,13 @@
                           <w:lang w:val="sr-Latn-RS"/>
                         </w:rPr>
                       </w:pPr>
-                      <w:proofErr w:type="spellStart"/>
                       <w:r>
                         <w:rPr>
                           <w:rFonts w:cs="Times New Roman"/>
                           <w:i/>
                           <w:szCs w:val="24"/>
                         </w:rPr>
-                        <w:t>Слика</w:t>
-                      </w:r>
-                      <w:proofErr w:type="spellEnd"/>
-                      <w:r>
-                        <w:rPr>
-                          <w:rFonts w:cs="Times New Roman"/>
-                          <w:i/>
-                          <w:szCs w:val="24"/>
-                        </w:rPr>
-                        <w:t xml:space="preserve"> </w:t>
+                        <w:t xml:space="preserve">Слика </w:t>
                       </w:r>
                       <w:r>
                         <w:rPr>
@@ -17634,23 +17536,7 @@
                           <w:szCs w:val="24"/>
                           <w:lang w:val="sr-Cyrl-RS"/>
                         </w:rPr>
-                        <w:t>1</w:t>
-                      </w:r>
-                      <w:r>
-                        <w:rPr>
-                          <w:i/>
-                          <w:szCs w:val="24"/>
-                          <w:lang w:val="sr-Cyrl-RS"/>
-                        </w:rPr>
-                        <w:t>4</w:t>
-                      </w:r>
-                      <w:r>
-                        <w:rPr>
-                          <w:i/>
-                          <w:szCs w:val="24"/>
-                          <w:lang w:val="sr-Cyrl-RS"/>
-                        </w:rPr>
-                        <w:t>.</w:t>
+                        <w:t>14.</w:t>
                       </w:r>
                       <w:r>
                         <w:rPr>
@@ -17742,19 +17628,7 @@
         <w:rPr>
           <w:lang w:val="sr-Cyrl-RS"/>
         </w:rPr>
-        <w:t xml:space="preserve">На главном прозору се налазе поља за унос текста за претрагу и линкова од веб стана на којима треба извршити претрагу </w:t>
-      </w:r>
-      <w:r>
-        <w:rPr>
-          <w:lang w:val="sr-Cyrl-RS"/>
-        </w:rPr>
-        <w:t>(Слика 14)</w:t>
-      </w:r>
-      <w:r>
-        <w:rPr>
-          <w:lang w:val="sr-Cyrl-RS"/>
-        </w:rPr>
-        <w:t>.</w:t>
+        <w:t>На главном прозору се налазе поља за унос текста за претрагу и линкова од веб стана на којима треба извршити претрагу (Слика 14).</w:t>
       </w:r>
     </w:p>
     <w:p>
@@ -17806,25 +17680,7 @@
         <w:rPr>
           <w:lang w:val="sr-Cyrl-RS"/>
         </w:rPr>
-        <w:t xml:space="preserve"> </w:t>
-      </w:r>
-      <w:r>
-        <w:rPr>
-          <w:lang w:val="sr-Cyrl-RS"/>
-        </w:rPr>
-        <w:t>(Слика 1</w:t>
-      </w:r>
-      <w:r>
-        <w:rPr>
-          <w:lang w:val="sr-Cyrl-RS"/>
-        </w:rPr>
-        <w:t>5</w:t>
-      </w:r>
-      <w:r>
-        <w:rPr>
-          <w:lang w:val="sr-Cyrl-RS"/>
-        </w:rPr>
-        <w:t>)</w:t>
+        <w:t xml:space="preserve"> (Слика 15)</w:t>
       </w:r>
       <w:r>
         <w:rPr>
@@ -17878,25 +17734,7 @@
         <w:rPr>
           <w:lang w:val="sr-Cyrl-RS"/>
         </w:rPr>
-        <w:t xml:space="preserve">У горњем десном углу главног прозора налазе се класични дугмићи за склањање прозора апликације и излаз из апликације </w:t>
-      </w:r>
-      <w:r>
-        <w:rPr>
-          <w:lang w:val="sr-Cyrl-RS"/>
-        </w:rPr>
-        <w:t>(Слика 1</w:t>
-      </w:r>
-      <w:r>
-        <w:rPr>
-          <w:lang w:val="sr-Cyrl-RS"/>
-        </w:rPr>
-        <w:t>6</w:t>
-      </w:r>
-      <w:r>
-        <w:rPr>
-          <w:lang w:val="sr-Cyrl-RS"/>
-        </w:rPr>
-        <w:t>).</w:t>
+        <w:t>У горњем десном углу главног прозора налазе се класични дугмићи за склањање прозора апликације и излаз из апликације (Слика 16).</w:t>
       </w:r>
     </w:p>
     <w:p>
@@ -17925,8 +17763,7 @@
     </w:p>
     <w:p>
       <w:pPr>
-        <w:spacing w:after="160" w:line="259" w:lineRule="auto"/>
-        <w:jc w:val="left"/>
+        <w:spacing w:after="160" w:line="360" w:lineRule="auto"/>
         <w:rPr>
           <w:rFonts w:cs="Times New Roman"/>
           <w:lang w:val="sr-Cyrl-RS"/>
@@ -17943,17 +17780,6 @@
     <w:p>
       <w:pPr>
         <w:spacing w:after="160" w:line="360" w:lineRule="auto"/>
-        <w:jc w:val="left"/>
-        <w:rPr>
-          <w:rFonts w:cs="Times New Roman"/>
-          <w:lang w:val="sr-Cyrl-RS"/>
-        </w:rPr>
-      </w:pPr>
-    </w:p>
-    <w:p>
-      <w:pPr>
-        <w:spacing w:after="160" w:line="360" w:lineRule="auto"/>
-        <w:jc w:val="left"/>
         <w:rPr>
           <w:rFonts w:cs="Times New Roman"/>
           <w:lang w:val="sr-Cyrl-RS"/>
@@ -17965,16 +17791,17 @@
           <w:noProof/>
           <w:lang w:val="sr-Cyrl-RS"/>
         </w:rPr>
+        <w:lastRenderedPageBreak/>
         <mc:AlternateContent>
           <mc:Choice Requires="wps">
             <w:drawing>
-              <wp:anchor distT="45720" distB="45720" distL="114300" distR="114300" simplePos="0" relativeHeight="251704320" behindDoc="0" locked="0" layoutInCell="1" allowOverlap="1" wp14:anchorId="795C485E" wp14:editId="6F17E99C">
+              <wp:anchor distT="45720" distB="45720" distL="114300" distR="114300" simplePos="0" relativeHeight="251704320" behindDoc="0" locked="0" layoutInCell="1" allowOverlap="1" wp14:anchorId="795C485E" wp14:editId="672B1201">
                 <wp:simplePos x="0" y="0"/>
                 <wp:positionH relativeFrom="margin">
                   <wp:align>center</wp:align>
                 </wp:positionH>
                 <wp:positionV relativeFrom="margin">
-                  <wp:posOffset>6949440</wp:posOffset>
+                  <wp:posOffset>6911340</wp:posOffset>
                 </wp:positionV>
                 <wp:extent cx="4556760" cy="502920"/>
                 <wp:effectExtent l="0" t="0" r="15240" b="11430"/>
@@ -18020,23 +17847,13 @@
                                 <w:lang w:val="sr-Latn-RS"/>
                               </w:rPr>
                             </w:pPr>
-                            <w:proofErr w:type="spellStart"/>
                             <w:r>
                               <w:rPr>
                                 <w:rFonts w:cs="Times New Roman"/>
                                 <w:i/>
                                 <w:szCs w:val="24"/>
                               </w:rPr>
-                              <w:t>Слика</w:t>
-                            </w:r>
-                            <w:proofErr w:type="spellEnd"/>
-                            <w:r>
-                              <w:rPr>
-                                <w:rFonts w:cs="Times New Roman"/>
-                                <w:i/>
-                                <w:szCs w:val="24"/>
-                              </w:rPr>
-                              <w:t xml:space="preserve"> </w:t>
+                              <w:t xml:space="preserve">Слика </w:t>
                             </w:r>
                             <w:r>
                               <w:rPr>
@@ -18073,19 +17890,7 @@
                               <w:rPr>
                                 <w:lang w:val="sr-Cyrl-RS"/>
                               </w:rPr>
-                              <w:t>Д</w:t>
-                            </w:r>
-                            <w:r>
-                              <w:rPr>
-                                <w:lang w:val="sr-Cyrl-RS"/>
-                              </w:rPr>
-                              <w:t>угмићи за склањање прозора и излаз из апликације</w:t>
-                            </w:r>
-                            <w:r>
-                              <w:rPr>
-                                <w:lang w:val="sr-Cyrl-RS"/>
-                              </w:rPr>
-                              <w:t xml:space="preserve"> и линкови дневних листова</w:t>
+                              <w:t>Дугмићи за склањање прозора и излаз из апликације и линкови дневних листова</w:t>
                             </w:r>
                           </w:p>
                           <w:p/>
@@ -18108,7 +17913,7 @@
           </mc:Choice>
           <mc:Fallback>
             <w:pict>
-              <v:shape w14:anchorId="795C485E" id="_x0000_s1039" type="#_x0000_t202" style="position:absolute;margin-left:0;margin-top:547.2pt;width:358.8pt;height:39.6pt;z-index:251704320;visibility:visible;mso-wrap-style:square;mso-width-percent:0;mso-height-percent:0;mso-wrap-distance-left:9pt;mso-wrap-distance-top:3.6pt;mso-wrap-distance-right:9pt;mso-wrap-distance-bottom:3.6pt;mso-position-horizontal:center;mso-position-horizontal-relative:margin;mso-position-vertical:absolute;mso-position-vertical-relative:margin;mso-width-percent:0;mso-height-percent:0;mso-width-relative:margin;mso-height-relative:margin;v-text-anchor:top" o:gfxdata="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" strokecolor="white [3212]">
+              <v:shape w14:anchorId="795C485E" id="_x0000_s1039" type="#_x0000_t202" style="position:absolute;left:0;text-align:left;margin-left:0;margin-top:544.2pt;width:358.8pt;height:39.6pt;z-index:251704320;visibility:visible;mso-wrap-style:square;mso-width-percent:0;mso-height-percent:0;mso-wrap-distance-left:9pt;mso-wrap-distance-top:3.6pt;mso-wrap-distance-right:9pt;mso-wrap-distance-bottom:3.6pt;mso-position-horizontal:center;mso-position-horizontal-relative:margin;mso-position-vertical:absolute;mso-position-vertical-relative:margin;mso-width-percent:0;mso-height-percent:0;mso-width-relative:margin;mso-height-relative:margin;v-text-anchor:top" o:gfxdata="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" strokecolor="white [3212]">
                 <v:textbox>
                   <w:txbxContent>
                     <w:p>
@@ -18120,23 +17925,13 @@
                           <w:lang w:val="sr-Latn-RS"/>
                         </w:rPr>
                       </w:pPr>
-                      <w:proofErr w:type="spellStart"/>
                       <w:r>
                         <w:rPr>
                           <w:rFonts w:cs="Times New Roman"/>
                           <w:i/>
                           <w:szCs w:val="24"/>
                         </w:rPr>
-                        <w:t>Слика</w:t>
-                      </w:r>
-                      <w:proofErr w:type="spellEnd"/>
-                      <w:r>
-                        <w:rPr>
-                          <w:rFonts w:cs="Times New Roman"/>
-                          <w:i/>
-                          <w:szCs w:val="24"/>
-                        </w:rPr>
-                        <w:t xml:space="preserve"> </w:t>
+                        <w:t xml:space="preserve">Слика </w:t>
                       </w:r>
                       <w:r>
                         <w:rPr>
@@ -18173,19 +17968,7 @@
                         <w:rPr>
                           <w:lang w:val="sr-Cyrl-RS"/>
                         </w:rPr>
-                        <w:t>Д</w:t>
-                      </w:r>
-                      <w:r>
-                        <w:rPr>
-                          <w:lang w:val="sr-Cyrl-RS"/>
-                        </w:rPr>
-                        <w:t>угмићи за склањање прозора и излаз из апликације</w:t>
-                      </w:r>
-                      <w:r>
-                        <w:rPr>
-                          <w:lang w:val="sr-Cyrl-RS"/>
-                        </w:rPr>
-                        <w:t xml:space="preserve"> и линкови дневних листова</w:t>
+                        <w:t>Дугмићи за склањање прозора и излаз из апликације и линкови дневних листова</w:t>
                       </w:r>
                     </w:p>
                     <w:p/>
@@ -18203,13 +17986,13 @@
           <w:lang w:val="sr-Cyrl-RS"/>
         </w:rPr>
         <w:drawing>
-          <wp:anchor distT="0" distB="0" distL="114300" distR="114300" simplePos="0" relativeHeight="251702272" behindDoc="0" locked="0" layoutInCell="1" allowOverlap="1" wp14:anchorId="5AE756A0" wp14:editId="09EB6036">
+          <wp:anchor distT="0" distB="0" distL="114300" distR="114300" simplePos="0" relativeHeight="251702272" behindDoc="0" locked="0" layoutInCell="1" allowOverlap="1" wp14:anchorId="5AE756A0" wp14:editId="2DFDDF16">
             <wp:simplePos x="0" y="0"/>
             <wp:positionH relativeFrom="page">
-              <wp:posOffset>861060</wp:posOffset>
+              <wp:align>center</wp:align>
             </wp:positionH>
             <wp:positionV relativeFrom="paragraph">
-              <wp:posOffset>-345440</wp:posOffset>
+              <wp:posOffset>3710940</wp:posOffset>
             </wp:positionV>
             <wp:extent cx="6052185" cy="3093720"/>
             <wp:effectExtent l="0" t="0" r="5715" b="0"/>
@@ -18274,13 +18057,13 @@
         <mc:AlternateContent>
           <mc:Choice Requires="wps">
             <w:drawing>
-              <wp:anchor distT="45720" distB="45720" distL="114300" distR="114300" simplePos="0" relativeHeight="251701248" behindDoc="0" locked="0" layoutInCell="1" allowOverlap="1" wp14:anchorId="7277590F" wp14:editId="4987F44D">
+              <wp:anchor distT="45720" distB="45720" distL="114300" distR="114300" simplePos="0" relativeHeight="251701248" behindDoc="0" locked="0" layoutInCell="1" allowOverlap="1" wp14:anchorId="7277590F" wp14:editId="2D28CF00">
                 <wp:simplePos x="0" y="0"/>
-                <wp:positionH relativeFrom="margin">
+                <wp:positionH relativeFrom="page">
                   <wp:align>center</wp:align>
                 </wp:positionH>
                 <wp:positionV relativeFrom="margin">
-                  <wp:posOffset>3150870</wp:posOffset>
+                  <wp:posOffset>3166110</wp:posOffset>
                 </wp:positionV>
                 <wp:extent cx="4556760" cy="502920"/>
                 <wp:effectExtent l="0" t="0" r="15240" b="11430"/>
@@ -18326,23 +18109,13 @@
                                 <w:lang w:val="sr-Latn-RS"/>
                               </w:rPr>
                             </w:pPr>
-                            <w:proofErr w:type="spellStart"/>
                             <w:r>
                               <w:rPr>
                                 <w:rFonts w:cs="Times New Roman"/>
                                 <w:i/>
                                 <w:szCs w:val="24"/>
                               </w:rPr>
-                              <w:t>Слика</w:t>
-                            </w:r>
-                            <w:proofErr w:type="spellEnd"/>
-                            <w:r>
-                              <w:rPr>
-                                <w:rFonts w:cs="Times New Roman"/>
-                                <w:i/>
-                                <w:szCs w:val="24"/>
-                              </w:rPr>
-                              <w:t xml:space="preserve"> </w:t>
+                              <w:t xml:space="preserve">Слика </w:t>
                             </w:r>
                             <w:r>
                               <w:rPr>
@@ -18350,23 +18123,7 @@
                                 <w:szCs w:val="24"/>
                                 <w:lang w:val="sr-Cyrl-RS"/>
                               </w:rPr>
-                              <w:t>1</w:t>
-                            </w:r>
-                            <w:r>
-                              <w:rPr>
-                                <w:i/>
-                                <w:szCs w:val="24"/>
-                                <w:lang w:val="sr-Cyrl-RS"/>
-                              </w:rPr>
-                              <w:t>5</w:t>
-                            </w:r>
-                            <w:r>
-                              <w:rPr>
-                                <w:i/>
-                                <w:szCs w:val="24"/>
-                                <w:lang w:val="sr-Cyrl-RS"/>
-                              </w:rPr>
-                              <w:t>.</w:t>
+                              <w:t>15.</w:t>
                             </w:r>
                             <w:r>
                               <w:rPr>
@@ -18379,13 +18136,7 @@
                               <w:rPr>
                                 <w:lang w:val="sr-Cyrl-RS"/>
                               </w:rPr>
-                              <w:t>Д</w:t>
-                            </w:r>
-                            <w:r>
-                              <w:rPr>
-                                <w:lang w:val="sr-Cyrl-RS"/>
-                              </w:rPr>
-                              <w:t>угмићи за почетак претраживања страница и учитавање линкова</w:t>
+                              <w:t>Дугмићи за почетак претраживања страница и учитавање линкова</w:t>
                             </w:r>
                           </w:p>
                           <w:p/>
@@ -18408,7 +18159,7 @@
           </mc:Choice>
           <mc:Fallback>
             <w:pict>
-              <v:shape w14:anchorId="7277590F" id="_x0000_s1040" type="#_x0000_t202" style="position:absolute;margin-left:0;margin-top:248.1pt;width:358.8pt;height:39.6pt;z-index:251701248;visibility:visible;mso-wrap-style:square;mso-width-percent:0;mso-height-percent:0;mso-wrap-distance-left:9pt;mso-wrap-distance-top:3.6pt;mso-wrap-distance-right:9pt;mso-wrap-distance-bottom:3.6pt;mso-position-horizontal:center;mso-position-horizontal-relative:margin;mso-position-vertical:absolute;mso-position-vertical-relative:margin;mso-width-percent:0;mso-height-percent:0;mso-width-relative:margin;mso-height-relative:margin;v-text-anchor:top" o:gfxdata="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" strokecolor="white [3212]">
+              <v:shape w14:anchorId="7277590F" id="_x0000_s1040" type="#_x0000_t202" style="position:absolute;left:0;text-align:left;margin-left:0;margin-top:249.3pt;width:358.8pt;height:39.6pt;z-index:251701248;visibility:visible;mso-wrap-style:square;mso-width-percent:0;mso-height-percent:0;mso-wrap-distance-left:9pt;mso-wrap-distance-top:3.6pt;mso-wrap-distance-right:9pt;mso-wrap-distance-bottom:3.6pt;mso-position-horizontal:center;mso-position-horizontal-relative:page;mso-position-vertical:absolute;mso-position-vertical-relative:margin;mso-width-percent:0;mso-height-percent:0;mso-width-relative:margin;mso-height-relative:margin;v-text-anchor:top" o:gfxdata="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" strokecolor="white [3212]">
                 <v:textbox>
                   <w:txbxContent>
                     <w:p>
@@ -18420,23 +18171,13 @@
                           <w:lang w:val="sr-Latn-RS"/>
                         </w:rPr>
                       </w:pPr>
-                      <w:proofErr w:type="spellStart"/>
                       <w:r>
                         <w:rPr>
                           <w:rFonts w:cs="Times New Roman"/>
                           <w:i/>
                           <w:szCs w:val="24"/>
                         </w:rPr>
-                        <w:t>Слика</w:t>
-                      </w:r>
-                      <w:proofErr w:type="spellEnd"/>
-                      <w:r>
-                        <w:rPr>
-                          <w:rFonts w:cs="Times New Roman"/>
-                          <w:i/>
-                          <w:szCs w:val="24"/>
-                        </w:rPr>
-                        <w:t xml:space="preserve"> </w:t>
+                        <w:t xml:space="preserve">Слика </w:t>
                       </w:r>
                       <w:r>
                         <w:rPr>
@@ -18444,23 +18185,7 @@
                           <w:szCs w:val="24"/>
                           <w:lang w:val="sr-Cyrl-RS"/>
                         </w:rPr>
-                        <w:t>1</w:t>
-                      </w:r>
-                      <w:r>
-                        <w:rPr>
-                          <w:i/>
-                          <w:szCs w:val="24"/>
-                          <w:lang w:val="sr-Cyrl-RS"/>
-                        </w:rPr>
-                        <w:t>5</w:t>
-                      </w:r>
-                      <w:r>
-                        <w:rPr>
-                          <w:i/>
-                          <w:szCs w:val="24"/>
-                          <w:lang w:val="sr-Cyrl-RS"/>
-                        </w:rPr>
-                        <w:t>.</w:t>
+                        <w:t>15.</w:t>
                       </w:r>
                       <w:r>
                         <w:rPr>
@@ -18473,19 +18198,13 @@
                         <w:rPr>
                           <w:lang w:val="sr-Cyrl-RS"/>
                         </w:rPr>
-                        <w:t>Д</w:t>
-                      </w:r>
-                      <w:r>
-                        <w:rPr>
-                          <w:lang w:val="sr-Cyrl-RS"/>
-                        </w:rPr>
-                        <w:t>угмићи за почетак претраживања страница и учитавање линкова</w:t>
+                        <w:t>Дугмићи за почетак претраживања страница и учитавање линкова</w:t>
                       </w:r>
                     </w:p>
                     <w:p/>
                   </w:txbxContent>
                 </v:textbox>
-                <w10:wrap type="topAndBottom" anchorx="margin" anchory="margin"/>
+                <w10:wrap type="topAndBottom" anchorx="page" anchory="margin"/>
               </v:shape>
             </w:pict>
           </mc:Fallback>
@@ -18583,74 +18302,34 @@
           <w:rFonts w:cs="Times New Roman"/>
           <w:lang w:val="sr-Cyrl-RS"/>
         </w:rPr>
-        <w:t xml:space="preserve">на веб странама дневних листова „Ало“, </w:t>
-      </w:r>
-      <w:r>
-        <w:rPr>
-          <w:rFonts w:cs="Times New Roman"/>
-          <w:lang w:val="sr-Cyrl-RS"/>
-        </w:rPr>
-        <w:t>„</w:t>
-      </w:r>
-      <w:r>
-        <w:rPr>
-          <w:rFonts w:cs="Times New Roman"/>
-          <w:lang w:val="sr-Cyrl-RS"/>
-        </w:rPr>
-        <w:t>Блиц</w:t>
-      </w:r>
-      <w:r>
-        <w:rPr>
-          <w:rFonts w:cs="Times New Roman"/>
-          <w:lang w:val="sr-Cyrl-RS"/>
-        </w:rPr>
-        <w:t>“,</w:t>
-      </w:r>
-      <w:r>
-        <w:rPr>
-          <w:rFonts w:cs="Times New Roman"/>
-          <w:lang w:val="sr-Cyrl-RS"/>
-        </w:rPr>
-        <w:t xml:space="preserve"> </w:t>
-      </w:r>
-      <w:r>
-        <w:rPr>
-          <w:rFonts w:cs="Times New Roman"/>
-          <w:lang w:val="sr-Cyrl-RS"/>
-        </w:rPr>
-        <w:t>„</w:t>
-      </w:r>
-      <w:r>
-        <w:rPr>
-          <w:rFonts w:cs="Times New Roman"/>
-          <w:lang w:val="sr-Cyrl-RS"/>
-        </w:rPr>
-        <w:t>Данас</w:t>
-      </w:r>
-      <w:r>
-        <w:rPr>
-          <w:rFonts w:cs="Times New Roman"/>
-          <w:lang w:val="sr-Cyrl-RS"/>
-        </w:rPr>
-        <w:t>“,</w:t>
-      </w:r>
-      <w:r>
-        <w:rPr>
-          <w:rFonts w:cs="Times New Roman"/>
-          <w:lang w:val="sr-Cyrl-RS"/>
-        </w:rPr>
-        <w:t xml:space="preserve"> и на сајту министарства одбране војске србије.</w:t>
+        <w:t>на веб странама дневних листова „Ало“, „Блиц“, „Данас“, и на сајту министарства одбране војске србије.</w:t>
       </w:r>
     </w:p>
     <w:p>
       <w:pPr>
-        <w:pStyle w:val="Heading1"/>
+        <w:spacing w:after="160" w:line="360" w:lineRule="auto"/>
+        <w:rPr>
+          <w:rFonts w:cs="Times New Roman"/>
+          <w:lang w:val="sr-Cyrl-RS"/>
+        </w:rPr>
+      </w:pPr>
+      <w:r>
+        <w:rPr>
+          <w:rFonts w:cs="Times New Roman"/>
+          <w:lang w:val="sr-Cyrl-RS"/>
+        </w:rPr>
+        <w:br w:type="page"/>
+      </w:r>
+    </w:p>
+    <w:p>
+      <w:pPr>
+        <w:pStyle w:val="Heading2"/>
         <w:spacing w:line="360" w:lineRule="auto"/>
         <w:rPr>
-          <w:rFonts w:cs="Times New Roman"/>
-        </w:rPr>
-      </w:pPr>
-      <w:bookmarkStart w:id="37" w:name="_Toc143278924"/>
+          <w:lang w:val="sr-Cyrl-RS"/>
+        </w:rPr>
+      </w:pPr>
+      <w:bookmarkStart w:id="39" w:name="_Toc143351896"/>
       <w:r>
         <w:rPr>
           <w:rFonts w:cs="Times New Roman"/>
@@ -18658,14 +18337,182 @@
           <w:lang w:val="sr-Cyrl-RS"/>
         </w:rPr>
         <w:lastRenderedPageBreak/>
+        <mc:AlternateContent>
+          <mc:Choice Requires="wps">
+            <w:drawing>
+              <wp:anchor distT="45720" distB="45720" distL="114300" distR="114300" simplePos="0" relativeHeight="251707392" behindDoc="0" locked="0" layoutInCell="1" allowOverlap="1" wp14:anchorId="36E37D64" wp14:editId="5F336A65">
+                <wp:simplePos x="0" y="0"/>
+                <wp:positionH relativeFrom="margin">
+                  <wp:align>center</wp:align>
+                </wp:positionH>
+                <wp:positionV relativeFrom="margin">
+                  <wp:posOffset>3307080</wp:posOffset>
+                </wp:positionV>
+                <wp:extent cx="4556760" cy="327660"/>
+                <wp:effectExtent l="0" t="0" r="15240" b="15240"/>
+                <wp:wrapTopAndBottom/>
+                <wp:docPr id="687371094" name="Text Box 2"/>
+                <wp:cNvGraphicFramePr>
+                  <a:graphicFrameLocks xmlns:a="http://schemas.openxmlformats.org/drawingml/2006/main"/>
+                </wp:cNvGraphicFramePr>
+                <a:graphic xmlns:a="http://schemas.openxmlformats.org/drawingml/2006/main">
+                  <a:graphicData uri="http://schemas.microsoft.com/office/word/2010/wordprocessingShape">
+                    <wps:wsp>
+                      <wps:cNvSpPr txBox="1">
+                        <a:spLocks noChangeArrowheads="1"/>
+                      </wps:cNvSpPr>
+                      <wps:spPr bwMode="auto">
+                        <a:xfrm>
+                          <a:off x="0" y="0"/>
+                          <a:ext cx="4556760" cy="327660"/>
+                        </a:xfrm>
+                        <a:prstGeom prst="rect">
+                          <a:avLst/>
+                        </a:prstGeom>
+                        <a:solidFill>
+                          <a:srgbClr val="FFFFFF"/>
+                        </a:solidFill>
+                        <a:ln w="9525">
+                          <a:solidFill>
+                            <a:schemeClr val="bg1"/>
+                          </a:solidFill>
+                          <a:miter lim="800000"/>
+                          <a:headEnd/>
+                          <a:tailEnd/>
+                        </a:ln>
+                      </wps:spPr>
+                      <wps:txbx>
+                        <w:txbxContent>
+                          <w:p>
+                            <w:pPr>
+                              <w:jc w:val="center"/>
+                              <w:rPr>
+                                <w:rFonts w:cs="Times New Roman"/>
+                                <w:szCs w:val="24"/>
+                                <w:lang w:val="sr-Latn-RS"/>
+                              </w:rPr>
+                            </w:pPr>
+                            <w:r>
+                              <w:rPr>
+                                <w:rFonts w:cs="Times New Roman"/>
+                                <w:i/>
+                                <w:szCs w:val="24"/>
+                              </w:rPr>
+                              <w:t xml:space="preserve">Слика </w:t>
+                            </w:r>
+                            <w:r>
+                              <w:rPr>
+                                <w:i/>
+                                <w:szCs w:val="24"/>
+                                <w:lang w:val="sr-Cyrl-RS"/>
+                              </w:rPr>
+                              <w:t>17.</w:t>
+                            </w:r>
+                            <w:r>
+                              <w:rPr>
+                                <w:rFonts w:cs="Times New Roman"/>
+                                <w:lang w:val="sr-Latn-RS"/>
+                              </w:rPr>
+                              <w:t xml:space="preserve"> </w:t>
+                            </w:r>
+                            <w:r>
+                              <w:rPr>
+                                <w:rFonts w:cs="Times New Roman"/>
+                                <w:lang w:val="sr-Cyrl-RS"/>
+                              </w:rPr>
+                              <w:t>Трака за учитавање</w:t>
+                            </w:r>
+                          </w:p>
+                          <w:p/>
+                          <w:p/>
+                          <w:p/>
+                        </w:txbxContent>
+                      </wps:txbx>
+                      <wps:bodyPr rot="0" vert="horz" wrap="square" lIns="91440" tIns="45720" rIns="91440" bIns="45720" anchor="t" anchorCtr="0">
+                        <a:noAutofit/>
+                      </wps:bodyPr>
+                    </wps:wsp>
+                  </a:graphicData>
+                </a:graphic>
+                <wp14:sizeRelH relativeFrom="margin">
+                  <wp14:pctWidth>0</wp14:pctWidth>
+                </wp14:sizeRelH>
+                <wp14:sizeRelV relativeFrom="margin">
+                  <wp14:pctHeight>0</wp14:pctHeight>
+                </wp14:sizeRelV>
+              </wp:anchor>
+            </w:drawing>
+          </mc:Choice>
+          <mc:Fallback>
+            <w:pict>
+              <v:shape w14:anchorId="36E37D64" id="_x0000_s1041" type="#_x0000_t202" style="position:absolute;left:0;text-align:left;margin-left:0;margin-top:260.4pt;width:358.8pt;height:25.8pt;z-index:251707392;visibility:visible;mso-wrap-style:square;mso-width-percent:0;mso-height-percent:0;mso-wrap-distance-left:9pt;mso-wrap-distance-top:3.6pt;mso-wrap-distance-right:9pt;mso-wrap-distance-bottom:3.6pt;mso-position-horizontal:center;mso-position-horizontal-relative:margin;mso-position-vertical:absolute;mso-position-vertical-relative:margin;mso-width-percent:0;mso-height-percent:0;mso-width-relative:margin;mso-height-relative:margin;v-text-anchor:top" o:gfxdata="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" strokecolor="white [3212]">
+                <v:textbox>
+                  <w:txbxContent>
+                    <w:p>
+                      <w:pPr>
+                        <w:jc w:val="center"/>
+                        <w:rPr>
+                          <w:rFonts w:cs="Times New Roman"/>
+                          <w:szCs w:val="24"/>
+                          <w:lang w:val="sr-Latn-RS"/>
+                        </w:rPr>
+                      </w:pPr>
+                      <w:r>
+                        <w:rPr>
+                          <w:rFonts w:cs="Times New Roman"/>
+                          <w:i/>
+                          <w:szCs w:val="24"/>
+                        </w:rPr>
+                        <w:t xml:space="preserve">Слика </w:t>
+                      </w:r>
+                      <w:r>
+                        <w:rPr>
+                          <w:i/>
+                          <w:szCs w:val="24"/>
+                          <w:lang w:val="sr-Cyrl-RS"/>
+                        </w:rPr>
+                        <w:t>17.</w:t>
+                      </w:r>
+                      <w:r>
+                        <w:rPr>
+                          <w:rFonts w:cs="Times New Roman"/>
+                          <w:lang w:val="sr-Latn-RS"/>
+                        </w:rPr>
+                        <w:t xml:space="preserve"> </w:t>
+                      </w:r>
+                      <w:r>
+                        <w:rPr>
+                          <w:rFonts w:cs="Times New Roman"/>
+                          <w:lang w:val="sr-Cyrl-RS"/>
+                        </w:rPr>
+                        <w:t>Трака за учитавање</w:t>
+                      </w:r>
+                    </w:p>
+                    <w:p/>
+                    <w:p/>
+                    <w:p/>
+                  </w:txbxContent>
+                </v:textbox>
+                <w10:wrap type="topAndBottom" anchorx="margin" anchory="margin"/>
+              </v:shape>
+            </w:pict>
+          </mc:Fallback>
+        </mc:AlternateContent>
+      </w:r>
+      <w:r>
+        <w:rPr>
+          <w:rFonts w:cs="Times New Roman"/>
+          <w:noProof/>
+          <w:lang w:val="sr-Cyrl-RS"/>
+        </w:rPr>
         <w:drawing>
-          <wp:anchor distT="0" distB="0" distL="114300" distR="114300" simplePos="0" relativeHeight="251705344" behindDoc="0" locked="0" layoutInCell="1" allowOverlap="1" wp14:anchorId="49B77DA0" wp14:editId="15B44FF6">
+          <wp:anchor distT="0" distB="0" distL="114300" distR="114300" simplePos="0" relativeHeight="251705344" behindDoc="0" locked="0" layoutInCell="1" allowOverlap="1" wp14:anchorId="49B77DA0" wp14:editId="1398F94D">
             <wp:simplePos x="0" y="0"/>
             <wp:positionH relativeFrom="margin">
               <wp:posOffset>-1270</wp:posOffset>
             </wp:positionH>
             <wp:positionV relativeFrom="paragraph">
-              <wp:posOffset>373380</wp:posOffset>
+              <wp:posOffset>0</wp:posOffset>
             </wp:positionV>
             <wp:extent cx="6149340" cy="3139440"/>
             <wp:effectExtent l="0" t="0" r="3810" b="3810"/>
@@ -18717,91 +18564,83 @@
       </w:r>
       <w:r>
         <w:rPr>
-          <w:rFonts w:cs="Times New Roman"/>
-          <w:lang w:val="sr-Cyrl-RS"/>
-        </w:rPr>
-        <w:t>М</w:t>
-      </w:r>
-      <w:proofErr w:type="spellStart"/>
-      <w:r>
-        <w:rPr>
-          <w:rFonts w:cs="Times New Roman"/>
-        </w:rPr>
-        <w:t>огућности</w:t>
-      </w:r>
-      <w:proofErr w:type="spellEnd"/>
-      <w:r>
-        <w:rPr>
-          <w:rFonts w:cs="Times New Roman"/>
-        </w:rPr>
-        <w:t xml:space="preserve"> </w:t>
-      </w:r>
-      <w:proofErr w:type="spellStart"/>
-      <w:r>
-        <w:rPr>
-          <w:rFonts w:cs="Times New Roman"/>
-        </w:rPr>
-        <w:t>даљег</w:t>
-      </w:r>
-      <w:proofErr w:type="spellEnd"/>
-      <w:r>
-        <w:rPr>
-          <w:rFonts w:cs="Times New Roman"/>
-        </w:rPr>
-        <w:t xml:space="preserve"> </w:t>
-      </w:r>
-      <w:proofErr w:type="spellStart"/>
-      <w:r>
-        <w:rPr>
-          <w:rFonts w:cs="Times New Roman"/>
-        </w:rPr>
-        <w:t>проширења</w:t>
-      </w:r>
-      <w:proofErr w:type="spellEnd"/>
-      <w:r>
-        <w:rPr>
-          <w:rFonts w:cs="Times New Roman"/>
-        </w:rPr>
-        <w:t xml:space="preserve"> </w:t>
-      </w:r>
-      <w:proofErr w:type="spellStart"/>
-      <w:r>
-        <w:rPr>
-          <w:rFonts w:cs="Times New Roman"/>
-        </w:rPr>
-        <w:t>предложеног</w:t>
-      </w:r>
-      <w:proofErr w:type="spellEnd"/>
-      <w:r>
-        <w:rPr>
-          <w:rFonts w:cs="Times New Roman"/>
-        </w:rPr>
-        <w:t xml:space="preserve"> </w:t>
-      </w:r>
-      <w:proofErr w:type="spellStart"/>
-      <w:r>
-        <w:rPr>
-          <w:rFonts w:cs="Times New Roman"/>
-        </w:rPr>
-        <w:t>решења</w:t>
-      </w:r>
-      <w:bookmarkEnd w:id="37"/>
-      <w:proofErr w:type="spellEnd"/>
+          <w:lang w:val="sr-Cyrl-RS"/>
+        </w:rPr>
+        <w:t>Прозор са резултатима</w:t>
+      </w:r>
+      <w:bookmarkEnd w:id="39"/>
     </w:p>
     <w:p>
       <w:pPr>
-        <w:spacing w:line="360" w:lineRule="auto"/>
-        <w:jc w:val="left"/>
-        <w:rPr>
-          <w:rFonts w:eastAsiaTheme="majorEastAsia" w:cs="Times New Roman"/>
-          <w:b/>
-          <w:bCs/>
-          <w:kern w:val="0"/>
-          <w:sz w:val="32"/>
-          <w:szCs w:val="28"/>
-          <w14:ligatures w14:val="none"/>
-        </w:rPr>
-      </w:pPr>
+        <w:spacing w:after="160" w:line="360" w:lineRule="auto"/>
+        <w:rPr>
+          <w:rFonts w:cs="Times New Roman"/>
+          <w:lang w:val="sr-Cyrl-RS"/>
+        </w:rPr>
+      </w:pPr>
+      <w:r>
+        <w:rPr>
+          <w:rFonts w:cs="Times New Roman"/>
+          <w:noProof/>
+          <w:lang w:val="sr-Cyrl-RS"/>
+        </w:rPr>
+        <w:drawing>
+          <wp:anchor distT="0" distB="0" distL="114300" distR="114300" simplePos="0" relativeHeight="251708416" behindDoc="0" locked="0" layoutInCell="1" allowOverlap="1" wp14:anchorId="6BB9A99C" wp14:editId="44185DC9">
+            <wp:simplePos x="0" y="0"/>
+            <wp:positionH relativeFrom="margin">
+              <wp:align>center</wp:align>
+            </wp:positionH>
+            <wp:positionV relativeFrom="page">
+              <wp:posOffset>5737860</wp:posOffset>
+            </wp:positionV>
+            <wp:extent cx="6141720" cy="3147060"/>
+            <wp:effectExtent l="0" t="0" r="0" b="0"/>
+            <wp:wrapTopAndBottom/>
+            <wp:docPr id="211506274" name="Picture 2"/>
+            <wp:cNvGraphicFramePr>
+              <a:graphicFrameLocks xmlns:a="http://schemas.openxmlformats.org/drawingml/2006/main" noChangeAspect="1"/>
+            </wp:cNvGraphicFramePr>
+            <a:graphic xmlns:a="http://schemas.openxmlformats.org/drawingml/2006/main">
+              <a:graphicData uri="http://schemas.openxmlformats.org/drawingml/2006/picture">
+                <pic:pic xmlns:pic="http://schemas.openxmlformats.org/drawingml/2006/picture">
+                  <pic:nvPicPr>
+                    <pic:cNvPr id="0" name="Picture 2"/>
+                    <pic:cNvPicPr>
+                      <a:picLocks noChangeAspect="1" noChangeArrowheads="1"/>
+                    </pic:cNvPicPr>
+                  </pic:nvPicPr>
+                  <pic:blipFill>
+                    <a:blip r:embed="rId29">
+                      <a:extLst>
+                        <a:ext uri="{28A0092B-C50C-407E-A947-70E740481C1C}">
+                          <a14:useLocalDpi xmlns:a14="http://schemas.microsoft.com/office/drawing/2010/main" val="0"/>
+                        </a:ext>
+                      </a:extLst>
+                    </a:blip>
+                    <a:srcRect/>
+                    <a:stretch>
+                      <a:fillRect/>
+                    </a:stretch>
+                  </pic:blipFill>
+                  <pic:spPr bwMode="auto">
+                    <a:xfrm>
+                      <a:off x="0" y="0"/>
+                      <a:ext cx="6141720" cy="3147060"/>
+                    </a:xfrm>
+                    <a:prstGeom prst="rect">
+                      <a:avLst/>
+                    </a:prstGeom>
+                    <a:noFill/>
+                    <a:ln>
+                      <a:noFill/>
+                    </a:ln>
+                  </pic:spPr>
+                </pic:pic>
+              </a:graphicData>
+            </a:graphic>
+          </wp:anchor>
+        </w:drawing>
+      </w:r>
       <w:r>
         <w:rPr>
           <w:rFonts w:cs="Times New Roman"/>
@@ -18811,18 +18650,18 @@
         <mc:AlternateContent>
           <mc:Choice Requires="wps">
             <w:drawing>
-              <wp:anchor distT="45720" distB="45720" distL="114300" distR="114300" simplePos="0" relativeHeight="251707392" behindDoc="0" locked="0" layoutInCell="1" allowOverlap="1" wp14:anchorId="36E37D64" wp14:editId="4DF2E27B">
+              <wp:anchor distT="45720" distB="45720" distL="114300" distR="114300" simplePos="0" relativeHeight="251710464" behindDoc="0" locked="0" layoutInCell="1" allowOverlap="1" wp14:anchorId="5EDD212C" wp14:editId="3706ABEE">
                 <wp:simplePos x="0" y="0"/>
                 <wp:positionH relativeFrom="page">
                   <wp:align>center</wp:align>
                 </wp:positionH>
                 <wp:positionV relativeFrom="margin">
-                  <wp:posOffset>3757295</wp:posOffset>
+                  <wp:align>bottom</wp:align>
                 </wp:positionV>
                 <wp:extent cx="4556760" cy="327660"/>
                 <wp:effectExtent l="0" t="0" r="15240" b="15240"/>
                 <wp:wrapTopAndBottom/>
-                <wp:docPr id="687371094" name="Text Box 2"/>
+                <wp:docPr id="2062678871" name="Text Box 2"/>
                 <wp:cNvGraphicFramePr>
                   <a:graphicFrameLocks xmlns:a="http://schemas.openxmlformats.org/drawingml/2006/main"/>
                 </wp:cNvGraphicFramePr>
@@ -18863,23 +18702,13 @@
                                 <w:lang w:val="sr-Latn-RS"/>
                               </w:rPr>
                             </w:pPr>
-                            <w:proofErr w:type="spellStart"/>
                             <w:r>
                               <w:rPr>
                                 <w:rFonts w:cs="Times New Roman"/>
                                 <w:i/>
                                 <w:szCs w:val="24"/>
                               </w:rPr>
-                              <w:t>Слика</w:t>
-                            </w:r>
-                            <w:proofErr w:type="spellEnd"/>
-                            <w:r>
-                              <w:rPr>
-                                <w:rFonts w:cs="Times New Roman"/>
-                                <w:i/>
-                                <w:szCs w:val="24"/>
-                              </w:rPr>
-                              <w:t xml:space="preserve"> </w:t>
+                              <w:t xml:space="preserve">Слика </w:t>
                             </w:r>
                             <w:r>
                               <w:rPr>
@@ -18895,7 +18724,7 @@
                                 <w:szCs w:val="24"/>
                                 <w:lang w:val="sr-Cyrl-RS"/>
                               </w:rPr>
-                              <w:t>7</w:t>
+                              <w:t>8</w:t>
                             </w:r>
                             <w:r>
                               <w:rPr>
@@ -18917,16 +18746,11 @@
                                 <w:rFonts w:cs="Times New Roman"/>
                                 <w:lang w:val="sr-Cyrl-RS"/>
                               </w:rPr>
-                              <w:t>Т</w:t>
-                            </w:r>
-                            <w:r>
-                              <w:rPr>
-                                <w:rFonts w:cs="Times New Roman"/>
-                                <w:lang w:val="sr-Cyrl-RS"/>
-                              </w:rPr>
-                              <w:t>рака за учитавање</w:t>
+                              <w:t>Прозор са резултатима претраге</w:t>
                             </w:r>
                           </w:p>
+                          <w:p/>
+                          <w:p/>
                           <w:p/>
                         </w:txbxContent>
                       </wps:txbx>
@@ -18947,7 +18771,7 @@
           </mc:Choice>
           <mc:Fallback>
             <w:pict>
-              <v:shape w14:anchorId="36E37D64" id="_x0000_s1041" type="#_x0000_t202" style="position:absolute;margin-left:0;margin-top:295.85pt;width:358.8pt;height:25.8pt;z-index:251707392;visibility:visible;mso-wrap-style:square;mso-width-percent:0;mso-height-percent:0;mso-wrap-distance-left:9pt;mso-wrap-distance-top:3.6pt;mso-wrap-distance-right:9pt;mso-wrap-distance-bottom:3.6pt;mso-position-horizontal:center;mso-position-horizontal-relative:page;mso-position-vertical:absolute;mso-position-vertical-relative:margin;mso-width-percent:0;mso-height-percent:0;mso-width-relative:margin;mso-height-relative:margin;v-text-anchor:top" o:gfxdata="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" strokecolor="white [3212]">
+              <v:shape w14:anchorId="5EDD212C" id="_x0000_s1042" type="#_x0000_t202" style="position:absolute;left:0;text-align:left;margin-left:0;margin-top:0;width:358.8pt;height:25.8pt;z-index:251710464;visibility:visible;mso-wrap-style:square;mso-width-percent:0;mso-height-percent:0;mso-wrap-distance-left:9pt;mso-wrap-distance-top:3.6pt;mso-wrap-distance-right:9pt;mso-wrap-distance-bottom:3.6pt;mso-position-horizontal:center;mso-position-horizontal-relative:page;mso-position-vertical:bottom;mso-position-vertical-relative:margin;mso-width-percent:0;mso-height-percent:0;mso-width-relative:margin;mso-height-relative:margin;v-text-anchor:top" o:gfxdata="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" strokecolor="white [3212]">
                 <v:textbox>
                   <w:txbxContent>
                     <w:p>
@@ -18959,23 +18783,13 @@
                           <w:lang w:val="sr-Latn-RS"/>
                         </w:rPr>
                       </w:pPr>
-                      <w:proofErr w:type="spellStart"/>
                       <w:r>
                         <w:rPr>
                           <w:rFonts w:cs="Times New Roman"/>
                           <w:i/>
                           <w:szCs w:val="24"/>
                         </w:rPr>
-                        <w:t>Слика</w:t>
-                      </w:r>
-                      <w:proofErr w:type="spellEnd"/>
-                      <w:r>
-                        <w:rPr>
-                          <w:rFonts w:cs="Times New Roman"/>
-                          <w:i/>
-                          <w:szCs w:val="24"/>
-                        </w:rPr>
-                        <w:t xml:space="preserve"> </w:t>
+                        <w:t xml:space="preserve">Слика </w:t>
                       </w:r>
                       <w:r>
                         <w:rPr>
@@ -18991,7 +18805,7 @@
                           <w:szCs w:val="24"/>
                           <w:lang w:val="sr-Cyrl-RS"/>
                         </w:rPr>
-                        <w:t>7</w:t>
+                        <w:t>8</w:t>
                       </w:r>
                       <w:r>
                         <w:rPr>
@@ -19013,16 +18827,11 @@
                           <w:rFonts w:cs="Times New Roman"/>
                           <w:lang w:val="sr-Cyrl-RS"/>
                         </w:rPr>
-                        <w:t>Т</w:t>
-                      </w:r>
-                      <w:r>
-                        <w:rPr>
-                          <w:rFonts w:cs="Times New Roman"/>
-                          <w:lang w:val="sr-Cyrl-RS"/>
-                        </w:rPr>
-                        <w:t>рака за учитавање</w:t>
+                        <w:t>Прозор са резултатима претраге</w:t>
                       </w:r>
                     </w:p>
+                    <w:p/>
+                    <w:p/>
                     <w:p/>
                   </w:txbxContent>
                 </v:textbox>
@@ -19035,6 +18844,1322 @@
       <w:r>
         <w:rPr>
           <w:rFonts w:cs="Times New Roman"/>
+          <w:lang w:val="sr-Cyrl-RS"/>
+        </w:rPr>
+        <w:t xml:space="preserve">Прозор са резултатима садржи резултате претраге, време претраге и дугмиће за приступ веб странама. </w:t>
+      </w:r>
+      <w:r>
+        <w:rPr>
+          <w:rFonts w:cs="Times New Roman"/>
+          <w:lang w:val="sr-Cyrl-RS"/>
+        </w:rPr>
+        <w:t>Након претраге јавља се нови прозор са резултатима претраге веб страна (Слика 18).</w:t>
+      </w:r>
+    </w:p>
+    <w:p>
+      <w:pPr>
+        <w:spacing w:after="160" w:line="360" w:lineRule="auto"/>
+        <w:rPr>
+          <w:rFonts w:cs="Times New Roman"/>
+          <w:lang w:val="sr-Cyrl-RS"/>
+        </w:rPr>
+      </w:pPr>
+      <w:r>
+        <w:rPr>
+          <w:rFonts w:cs="Times New Roman"/>
+          <w:lang w:val="sr-Cyrl-RS"/>
+        </w:rPr>
+        <w:lastRenderedPageBreak/>
+        <w:t xml:space="preserve">На прозору </w:t>
+      </w:r>
+      <w:r>
+        <w:rPr>
+          <w:rFonts w:cs="Times New Roman"/>
+          <w:lang w:val="sr-Cyrl-RS"/>
+        </w:rPr>
+        <w:t>се види тражени текст</w:t>
+      </w:r>
+      <w:r>
+        <w:rPr>
+          <w:rFonts w:cs="Times New Roman"/>
+          <w:lang w:val="sr-Cyrl-RS"/>
+        </w:rPr>
+        <w:t xml:space="preserve">, који је у жутој боји, и датум и време претраге, који су у белој боји. Са леве стране се налази табела у којој су смештени резултати претраге. У табели постоје колоне: </w:t>
+      </w:r>
+    </w:p>
+    <w:p>
+      <w:pPr>
+        <w:pStyle w:val="ListParagraph"/>
+        <w:numPr>
+          <w:ilvl w:val="0"/>
+          <w:numId w:val="7"/>
+        </w:numPr>
+        <w:spacing w:after="160" w:line="360" w:lineRule="auto"/>
+        <w:rPr>
+          <w:rFonts w:cs="Times New Roman"/>
+          <w:lang w:val="sr-Cyrl-RS"/>
+        </w:rPr>
+      </w:pPr>
+      <w:r>
+        <w:rPr>
+          <w:rFonts w:cs="Times New Roman"/>
+          <w:i/>
+          <w:iCs/>
+          <w:lang w:val="sr-Latn-RS"/>
+        </w:rPr>
+        <w:t>Linkovi</w:t>
+      </w:r>
+      <w:r>
+        <w:rPr>
+          <w:rFonts w:cs="Times New Roman"/>
+          <w:lang w:val="sr-Cyrl-RS"/>
+        </w:rPr>
+        <w:t xml:space="preserve"> - Ова колона садржи линкове од страница које су претражене</w:t>
+      </w:r>
+    </w:p>
+    <w:p>
+      <w:pPr>
+        <w:pStyle w:val="ListParagraph"/>
+        <w:numPr>
+          <w:ilvl w:val="0"/>
+          <w:numId w:val="7"/>
+        </w:numPr>
+        <w:spacing w:after="160" w:line="360" w:lineRule="auto"/>
+        <w:rPr>
+          <w:rFonts w:cs="Times New Roman"/>
+          <w:lang w:val="sr-Cyrl-RS"/>
+        </w:rPr>
+      </w:pPr>
+      <w:r>
+        <w:rPr>
+          <w:rFonts w:cs="Times New Roman"/>
+          <w:i/>
+          <w:iCs/>
+          <w:lang w:val="sr-Latn-RS"/>
+        </w:rPr>
+        <w:t>Postoji tekst</w:t>
+      </w:r>
+      <w:r>
+        <w:rPr>
+          <w:rFonts w:cs="Times New Roman"/>
+          <w:lang w:val="sr-Cyrl-RS"/>
+        </w:rPr>
+        <w:t xml:space="preserve"> - У овој колони се налази резултат претраге. Она је обојена жутом бојом, а текст у њој је у црвеној боји. У њој се могу на</w:t>
+      </w:r>
+      <w:r>
+        <w:rPr>
+          <w:rFonts w:cs="Times New Roman"/>
+          <w:lang w:val="sr-Cyrl-RS"/>
+        </w:rPr>
+        <w:t>лазити</w:t>
+      </w:r>
+      <w:r>
+        <w:rPr>
+          <w:rFonts w:cs="Times New Roman"/>
+          <w:lang w:val="sr-Cyrl-RS"/>
+        </w:rPr>
+        <w:t xml:space="preserve"> вредности „</w:t>
+      </w:r>
+      <w:r>
+        <w:rPr>
+          <w:rFonts w:cs="Times New Roman"/>
+          <w:i/>
+          <w:iCs/>
+          <w:lang w:val="sr-Latn-RS"/>
+        </w:rPr>
+        <w:t>Da</w:t>
+      </w:r>
+      <w:r>
+        <w:rPr>
+          <w:rFonts w:cs="Times New Roman"/>
+          <w:lang w:val="sr-Cyrl-RS"/>
+        </w:rPr>
+        <w:t>“ и „</w:t>
+      </w:r>
+      <w:r>
+        <w:rPr>
+          <w:rFonts w:cs="Times New Roman"/>
+          <w:i/>
+          <w:iCs/>
+          <w:lang w:val="sr-Latn-RS"/>
+        </w:rPr>
+        <w:t>Ne</w:t>
+      </w:r>
+      <w:r>
+        <w:rPr>
+          <w:rFonts w:cs="Times New Roman"/>
+          <w:lang w:val="sr-Cyrl-RS"/>
+        </w:rPr>
+        <w:t>“</w:t>
+      </w:r>
+      <w:r>
+        <w:rPr>
+          <w:rFonts w:cs="Times New Roman"/>
+          <w:lang w:val="sr-Latn-RS"/>
+        </w:rPr>
+        <w:t xml:space="preserve">, </w:t>
+      </w:r>
+      <w:r>
+        <w:rPr>
+          <w:rFonts w:cs="Times New Roman"/>
+          <w:lang w:val="sr-Cyrl-RS"/>
+        </w:rPr>
+        <w:t xml:space="preserve">што значи да ли је текст пронађен или није пронађен </w:t>
+      </w:r>
+      <w:r>
+        <w:rPr>
+          <w:rFonts w:cs="Times New Roman"/>
+          <w:lang w:val="sr-Cyrl-RS"/>
+        </w:rPr>
+        <w:t>на веб страници</w:t>
+      </w:r>
+      <w:r>
+        <w:rPr>
+          <w:rFonts w:cs="Times New Roman"/>
+          <w:lang w:val="sr-Cyrl-RS"/>
+        </w:rPr>
+        <w:t>, респективно.</w:t>
+      </w:r>
+    </w:p>
+    <w:p>
+      <w:pPr>
+        <w:pStyle w:val="ListParagraph"/>
+        <w:numPr>
+          <w:ilvl w:val="0"/>
+          <w:numId w:val="7"/>
+        </w:numPr>
+        <w:spacing w:after="160" w:line="360" w:lineRule="auto"/>
+        <w:rPr>
+          <w:rFonts w:cs="Times New Roman"/>
+          <w:lang w:val="sr-Cyrl-RS"/>
+        </w:rPr>
+      </w:pPr>
+      <w:r>
+        <w:rPr>
+          <w:rFonts w:cs="Times New Roman"/>
+          <w:i/>
+          <w:iCs/>
+          <w:lang w:val="sr-Latn-RS"/>
+        </w:rPr>
+        <w:t>Označen tekst</w:t>
+      </w:r>
+      <w:r>
+        <w:rPr>
+          <w:rFonts w:cs="Times New Roman"/>
+          <w:lang w:val="sr-Cyrl-RS"/>
+        </w:rPr>
+        <w:t xml:space="preserve"> - Ова колона означава да ли је текст који се тражио означен на преузетој веб страни. Ова веб страна се налази на локалној машини.</w:t>
+      </w:r>
+      <w:r>
+        <w:rPr>
+          <w:rFonts w:cs="Times New Roman"/>
+          <w:lang w:val="sr-Latn-RS"/>
+        </w:rPr>
+        <w:t xml:space="preserve"> </w:t>
+      </w:r>
+      <w:r>
+        <w:rPr>
+          <w:rFonts w:cs="Times New Roman"/>
+          <w:lang w:val="sr-Cyrl-RS"/>
+        </w:rPr>
+        <w:t>У њој се могу на</w:t>
+      </w:r>
+      <w:r>
+        <w:rPr>
+          <w:rFonts w:cs="Times New Roman"/>
+          <w:lang w:val="sr-Cyrl-RS"/>
+        </w:rPr>
+        <w:t>лазити</w:t>
+      </w:r>
+      <w:r>
+        <w:rPr>
+          <w:rFonts w:cs="Times New Roman"/>
+          <w:lang w:val="sr-Cyrl-RS"/>
+        </w:rPr>
+        <w:t xml:space="preserve"> вредности „</w:t>
+      </w:r>
+      <w:r>
+        <w:rPr>
+          <w:rFonts w:cs="Times New Roman"/>
+          <w:i/>
+          <w:iCs/>
+          <w:lang w:val="sr-Latn-RS"/>
+        </w:rPr>
+        <w:t>Da</w:t>
+      </w:r>
+      <w:r>
+        <w:rPr>
+          <w:rFonts w:cs="Times New Roman"/>
+          <w:lang w:val="sr-Cyrl-RS"/>
+        </w:rPr>
+        <w:t>“ и „</w:t>
+      </w:r>
+      <w:r>
+        <w:rPr>
+          <w:rFonts w:cs="Times New Roman"/>
+          <w:i/>
+          <w:iCs/>
+          <w:lang w:val="sr-Latn-RS"/>
+        </w:rPr>
+        <w:t>Ne</w:t>
+      </w:r>
+      <w:r>
+        <w:rPr>
+          <w:rFonts w:cs="Times New Roman"/>
+          <w:lang w:val="sr-Cyrl-RS"/>
+        </w:rPr>
+        <w:t>“</w:t>
+      </w:r>
+      <w:r>
+        <w:rPr>
+          <w:rFonts w:cs="Times New Roman"/>
+          <w:lang w:val="sr-Latn-RS"/>
+        </w:rPr>
+        <w:t xml:space="preserve">, </w:t>
+      </w:r>
+      <w:r>
+        <w:rPr>
+          <w:rFonts w:cs="Times New Roman"/>
+          <w:lang w:val="sr-Cyrl-RS"/>
+        </w:rPr>
+        <w:t>што значи да ли је</w:t>
+      </w:r>
+      <w:r>
+        <w:rPr>
+          <w:rFonts w:cs="Times New Roman"/>
+          <w:lang w:val="sr-Cyrl-RS"/>
+        </w:rPr>
+        <w:t xml:space="preserve"> на преузетој страни означен или није означен тражени текст, респективно.</w:t>
+      </w:r>
+    </w:p>
+    <w:p>
+      <w:pPr>
+        <w:pStyle w:val="ListParagraph"/>
+        <w:numPr>
+          <w:ilvl w:val="0"/>
+          <w:numId w:val="7"/>
+        </w:numPr>
+        <w:spacing w:after="160" w:line="360" w:lineRule="auto"/>
+        <w:rPr>
+          <w:rFonts w:cs="Times New Roman"/>
+          <w:lang w:val="sr-Cyrl-RS"/>
+        </w:rPr>
+      </w:pPr>
+      <w:r>
+        <w:rPr>
+          <w:rFonts w:cs="Times New Roman"/>
+          <w:i/>
+          <w:iCs/>
+          <w:lang w:val="sr-Latn-RS"/>
+        </w:rPr>
+        <w:t>Stranica ima ćirilicu</w:t>
+      </w:r>
+      <w:r>
+        <w:rPr>
+          <w:rFonts w:cs="Times New Roman"/>
+          <w:lang w:val="sr-Cyrl-RS"/>
+        </w:rPr>
+        <w:t xml:space="preserve"> - </w:t>
+      </w:r>
+      <w:r>
+        <w:rPr>
+          <w:rFonts w:cs="Times New Roman"/>
+          <w:lang w:val="sr-Cyrl-RS"/>
+        </w:rPr>
+        <w:t>У овој колони се налази податак да ли се на веб страни налази ћирилично писмо. Ова колона је значајна јер је могуће да је унети текст за претрагу на латиничном писму, а веб страна на ћириличном писму. Ова колона отклања забуну ако се отвори веб страна на којој је пронађен унети текст који је на латиничном писму, а сама веб страна је на ћириличном писму.</w:t>
+      </w:r>
+    </w:p>
+    <w:p>
+      <w:pPr>
+        <w:spacing w:after="160" w:line="360" w:lineRule="auto"/>
+        <w:rPr>
+          <w:rFonts w:cs="Times New Roman"/>
+          <w:lang w:val="sr-Cyrl-RS"/>
+        </w:rPr>
+      </w:pPr>
+      <w:r>
+        <w:rPr>
+          <w:rFonts w:cs="Times New Roman"/>
+          <w:lang w:val="sr-Cyrl-RS"/>
+        </w:rPr>
+        <w:t>На десној страни се налаз</w:t>
+      </w:r>
+      <w:r>
+        <w:rPr>
+          <w:rFonts w:cs="Times New Roman"/>
+          <w:lang w:val="sr-Cyrl-RS"/>
+        </w:rPr>
+        <w:t>е дугмићи за отварање веб страна. Са леве стране се налази дугме за отварање веб стране која је преузета на локалну машину и на којој постоји могућност да је тражени текст означен. Са десне стране се налази дугме које отвара ту веб страну на интернет претраживачу преко интернета. Отвара се веб страна која је доступна у тренутку клика на то дугме.</w:t>
+      </w:r>
+      <w:r>
+        <w:rPr>
+          <w:rFonts w:cs="Times New Roman"/>
+          <w:lang w:val="sr-Cyrl-RS"/>
+        </w:rPr>
+        <w:t xml:space="preserve"> Табела и дугмићи се аутоматски додају и проширују у зависности од броја веб страна за претраживање.</w:t>
+      </w:r>
+      <w:r>
+        <w:rPr>
+          <w:rFonts w:cs="Times New Roman"/>
+          <w:lang w:val="sr-Cyrl-RS"/>
+        </w:rPr>
+        <w:t xml:space="preserve"> За отварање ових веб страна користи се подразумевани интернет претраживач на лаколаној машини.</w:t>
+      </w:r>
+    </w:p>
+    <w:p>
+      <w:pPr>
+        <w:spacing w:after="160" w:line="360" w:lineRule="auto"/>
+        <w:rPr>
+          <w:rFonts w:cs="Times New Roman"/>
+          <w:lang w:val="sr-Cyrl-RS"/>
+        </w:rPr>
+      </w:pPr>
+      <w:r>
+        <w:rPr>
+          <w:rFonts w:cs="Times New Roman"/>
+          <w:lang w:val="sr-Cyrl-RS"/>
+        </w:rPr>
+        <w:t>Овај прозор је могуће оставити са стране и извршити другу претрагу и након тога поредити резултате. Након друге претраге није више могуће приступити веб странама на локалној машини из прве претраге, јер се оне преписују са веб странама из друге претраге.</w:t>
+      </w:r>
+    </w:p>
+    <w:p>
+      <w:pPr>
+        <w:spacing w:after="160" w:line="360" w:lineRule="auto"/>
+        <w:rPr>
+          <w:rFonts w:cs="Times New Roman"/>
+          <w:lang w:val="sr-Cyrl-RS"/>
+        </w:rPr>
+      </w:pPr>
+      <w:r>
+        <w:rPr>
+          <w:rFonts w:cs="Times New Roman"/>
+          <w:lang w:val="sr-Cyrl-RS"/>
+        </w:rPr>
+        <w:t xml:space="preserve">У овом примеру текст </w:t>
+      </w:r>
+      <w:r>
+        <w:rPr>
+          <w:rFonts w:cs="Times New Roman"/>
+          <w:lang w:val="sr-Cyrl-RS"/>
+        </w:rPr>
+        <w:t>„</w:t>
+      </w:r>
+      <w:r>
+        <w:rPr>
+          <w:rFonts w:cs="Times New Roman"/>
+          <w:i/>
+          <w:iCs/>
+          <w:lang w:val="sr-Cyrl-RS"/>
+        </w:rPr>
+        <w:t>Vučević</w:t>
+      </w:r>
+      <w:r>
+        <w:rPr>
+          <w:rFonts w:cs="Times New Roman"/>
+          <w:i/>
+          <w:iCs/>
+          <w:lang w:val="sr-Cyrl-RS"/>
+        </w:rPr>
+        <w:t xml:space="preserve">“ </w:t>
+      </w:r>
+      <w:r>
+        <w:rPr>
+          <w:rFonts w:cs="Times New Roman"/>
+          <w:lang w:val="sr-Cyrl-RS"/>
+        </w:rPr>
+        <w:t xml:space="preserve">је пронђен само у дневном листу „Данас“ и означен је у преузетој веб страници (Слика 19). На слици се види путања до веб стране која се налази на локалној машини у </w:t>
+      </w:r>
+      <w:r>
+        <w:rPr>
+          <w:rFonts w:cs="Times New Roman"/>
+          <w:i/>
+          <w:iCs/>
+          <w:lang w:val="sr-Latn-RS"/>
+        </w:rPr>
+        <w:t>D</w:t>
+      </w:r>
+      <w:r>
+        <w:rPr>
+          <w:rFonts w:cs="Times New Roman"/>
+          <w:i/>
+          <w:iCs/>
+          <w:lang w:val="sr-Cyrl-RS"/>
+        </w:rPr>
+        <w:t>:</w:t>
+      </w:r>
+      <w:r>
+        <w:rPr>
+          <w:rFonts w:cs="Times New Roman"/>
+          <w:lang w:val="sr-Latn-RS"/>
+        </w:rPr>
+        <w:t xml:space="preserve"> </w:t>
+      </w:r>
+      <w:r>
+        <w:rPr>
+          <w:rFonts w:cs="Times New Roman"/>
+          <w:lang w:val="sr-Cyrl-RS"/>
+        </w:rPr>
+        <w:t>партицији</w:t>
+      </w:r>
+      <w:r>
+        <w:rPr>
+          <w:rFonts w:cs="Times New Roman"/>
+          <w:lang w:val="sr-Latn-RS"/>
+        </w:rPr>
+        <w:t>.</w:t>
+      </w:r>
+    </w:p>
+    <w:p>
+      <w:pPr>
+        <w:spacing w:after="160" w:line="360" w:lineRule="auto"/>
+        <w:rPr>
+          <w:rFonts w:cs="Times New Roman"/>
+          <w:lang w:val="sr-Cyrl-RS"/>
+        </w:rPr>
+      </w:pPr>
+      <w:r>
+        <w:rPr>
+          <w:rFonts w:cs="Times New Roman"/>
+          <w:lang w:val="sr-Cyrl-RS"/>
+        </w:rPr>
+        <w:t>У табели са резултатима претраге</w:t>
+      </w:r>
+      <w:r>
+        <w:rPr>
+          <w:rFonts w:cs="Times New Roman"/>
+          <w:lang w:val="sr-Cyrl-RS"/>
+        </w:rPr>
+        <w:t xml:space="preserve"> (Слика 18)</w:t>
+      </w:r>
+      <w:r>
+        <w:rPr>
+          <w:rFonts w:cs="Times New Roman"/>
+          <w:lang w:val="sr-Cyrl-RS"/>
+        </w:rPr>
+        <w:t xml:space="preserve"> се такође види да веб сајт министарства одбране војске србије садржи ћирилично писмо.</w:t>
+      </w:r>
+    </w:p>
+    <w:p>
+      <w:pPr>
+        <w:spacing w:after="160" w:line="360" w:lineRule="auto"/>
+        <w:rPr>
+          <w:rFonts w:cs="Times New Roman"/>
+          <w:lang w:val="sr-Cyrl-RS"/>
+        </w:rPr>
+      </w:pPr>
+      <w:r>
+        <w:rPr>
+          <w:rFonts w:cs="Times New Roman"/>
+          <w:lang w:val="sr-Cyrl-RS"/>
+        </w:rPr>
+        <w:lastRenderedPageBreak/>
+        <w:t xml:space="preserve">Могуће је да веб стране не одвоварају на захтеве приступа ако се у кратком року приступа истим веб странама и </w:t>
+      </w:r>
+      <w:r>
+        <w:rPr>
+          <w:rFonts w:cs="Times New Roman"/>
+          <w:lang w:val="sr-Cyrl-RS"/>
+        </w:rPr>
+        <w:t xml:space="preserve">самим тим </w:t>
+      </w:r>
+      <w:r>
+        <w:rPr>
+          <w:rFonts w:cs="Times New Roman"/>
+          <w:lang w:val="sr-Cyrl-RS"/>
+        </w:rPr>
+        <w:t>долази до грешке у претраживању. Тако се веб стране штите од могућих напада</w:t>
+      </w:r>
+      <w:r>
+        <w:rPr>
+          <w:rFonts w:cs="Times New Roman"/>
+          <w:lang w:val="sr-Cyrl-RS"/>
+        </w:rPr>
+        <w:t>,</w:t>
+      </w:r>
+      <w:r>
+        <w:rPr>
+          <w:rFonts w:cs="Times New Roman"/>
+          <w:lang w:val="sr-Cyrl-RS"/>
+        </w:rPr>
+        <w:t xml:space="preserve"> иако то у овој апликацији није случај.</w:t>
+      </w:r>
+    </w:p>
+    <w:p>
+      <w:pPr>
+        <w:pStyle w:val="Heading2"/>
+        <w:spacing w:line="360" w:lineRule="auto"/>
+        <w:rPr>
+          <w:lang w:val="sr-Cyrl-RS"/>
+        </w:rPr>
+      </w:pPr>
+      <w:bookmarkStart w:id="40" w:name="_Hlk143351457"/>
+      <w:bookmarkStart w:id="41" w:name="_Toc143351897"/>
+      <w:r>
+        <w:rPr>
+          <w:lang w:val="sr-Cyrl-RS"/>
+        </w:rPr>
+        <w:t>Прозор за потврду излаза из апликације</w:t>
+      </w:r>
+      <w:bookmarkEnd w:id="41"/>
+    </w:p>
+    <w:bookmarkEnd w:id="40"/>
+    <w:p>
+      <w:pPr>
+        <w:spacing w:after="160" w:line="360" w:lineRule="auto"/>
+        <w:rPr>
+          <w:rFonts w:cs="Times New Roman"/>
+          <w:lang w:val="sr-Cyrl-RS"/>
+        </w:rPr>
+      </w:pPr>
+      <w:r>
+        <w:rPr>
+          <w:rFonts w:cs="Times New Roman"/>
+          <w:noProof/>
+          <w:lang w:val="sr-Cyrl-RS"/>
+        </w:rPr>
+        <mc:AlternateContent>
+          <mc:Choice Requires="wps">
+            <w:drawing>
+              <wp:anchor distT="45720" distB="45720" distL="114300" distR="114300" simplePos="0" relativeHeight="251716608" behindDoc="0" locked="0" layoutInCell="1" allowOverlap="1" wp14:anchorId="0DBDF4F5" wp14:editId="1A55D9F5">
+                <wp:simplePos x="0" y="0"/>
+                <wp:positionH relativeFrom="page">
+                  <wp:align>center</wp:align>
+                </wp:positionH>
+                <wp:positionV relativeFrom="margin">
+                  <wp:posOffset>7767955</wp:posOffset>
+                </wp:positionV>
+                <wp:extent cx="4556760" cy="327660"/>
+                <wp:effectExtent l="0" t="0" r="15240" b="15240"/>
+                <wp:wrapTopAndBottom/>
+                <wp:docPr id="1018324222" name="Text Box 2"/>
+                <wp:cNvGraphicFramePr>
+                  <a:graphicFrameLocks xmlns:a="http://schemas.openxmlformats.org/drawingml/2006/main"/>
+                </wp:cNvGraphicFramePr>
+                <a:graphic xmlns:a="http://schemas.openxmlformats.org/drawingml/2006/main">
+                  <a:graphicData uri="http://schemas.microsoft.com/office/word/2010/wordprocessingShape">
+                    <wps:wsp>
+                      <wps:cNvSpPr txBox="1">
+                        <a:spLocks noChangeArrowheads="1"/>
+                      </wps:cNvSpPr>
+                      <wps:spPr bwMode="auto">
+                        <a:xfrm>
+                          <a:off x="0" y="0"/>
+                          <a:ext cx="4556760" cy="327660"/>
+                        </a:xfrm>
+                        <a:prstGeom prst="rect">
+                          <a:avLst/>
+                        </a:prstGeom>
+                        <a:solidFill>
+                          <a:srgbClr val="FFFFFF"/>
+                        </a:solidFill>
+                        <a:ln w="9525">
+                          <a:solidFill>
+                            <a:schemeClr val="bg1"/>
+                          </a:solidFill>
+                          <a:miter lim="800000"/>
+                          <a:headEnd/>
+                          <a:tailEnd/>
+                        </a:ln>
+                      </wps:spPr>
+                      <wps:txbx>
+                        <w:txbxContent>
+                          <w:p>
+                            <w:pPr>
+                              <w:jc w:val="center"/>
+                              <w:rPr>
+                                <w:rFonts w:cs="Times New Roman"/>
+                                <w:szCs w:val="24"/>
+                                <w:lang w:val="sr-Latn-RS"/>
+                              </w:rPr>
+                            </w:pPr>
+                            <w:r>
+                              <w:rPr>
+                                <w:rFonts w:cs="Times New Roman"/>
+                                <w:i/>
+                                <w:szCs w:val="24"/>
+                              </w:rPr>
+                              <w:t xml:space="preserve">Слика </w:t>
+                            </w:r>
+                            <w:r>
+                              <w:rPr>
+                                <w:i/>
+                                <w:szCs w:val="24"/>
+                                <w:lang w:val="sr-Cyrl-RS"/>
+                              </w:rPr>
+                              <w:t>20</w:t>
+                            </w:r>
+                            <w:r>
+                              <w:rPr>
+                                <w:i/>
+                                <w:szCs w:val="24"/>
+                                <w:lang w:val="sr-Cyrl-RS"/>
+                              </w:rPr>
+                              <w:t>.</w:t>
+                            </w:r>
+                            <w:r>
+                              <w:rPr>
+                                <w:i/>
+                                <w:szCs w:val="24"/>
+                                <w:lang w:val="sr-Cyrl-RS"/>
+                              </w:rPr>
+                              <w:t xml:space="preserve"> </w:t>
+                            </w:r>
+                            <w:r>
+                              <w:rPr>
+                                <w:rFonts w:cs="Times New Roman"/>
+                                <w:lang w:val="sr-Cyrl-RS"/>
+                              </w:rPr>
+                              <w:t>Прозор за потврду излаза из апликације</w:t>
+                            </w:r>
+                          </w:p>
+                          <w:p/>
+                          <w:p/>
+                          <w:p/>
+                        </w:txbxContent>
+                      </wps:txbx>
+                      <wps:bodyPr rot="0" vert="horz" wrap="square" lIns="91440" tIns="45720" rIns="91440" bIns="45720" anchor="t" anchorCtr="0">
+                        <a:noAutofit/>
+                      </wps:bodyPr>
+                    </wps:wsp>
+                  </a:graphicData>
+                </a:graphic>
+                <wp14:sizeRelH relativeFrom="margin">
+                  <wp14:pctWidth>0</wp14:pctWidth>
+                </wp14:sizeRelH>
+                <wp14:sizeRelV relativeFrom="margin">
+                  <wp14:pctHeight>0</wp14:pctHeight>
+                </wp14:sizeRelV>
+              </wp:anchor>
+            </w:drawing>
+          </mc:Choice>
+          <mc:Fallback>
+            <w:pict>
+              <v:shape w14:anchorId="0DBDF4F5" id="_x0000_s1043" type="#_x0000_t202" style="position:absolute;left:0;text-align:left;margin-left:0;margin-top:611.65pt;width:358.8pt;height:25.8pt;z-index:251716608;visibility:visible;mso-wrap-style:square;mso-width-percent:0;mso-height-percent:0;mso-wrap-distance-left:9pt;mso-wrap-distance-top:3.6pt;mso-wrap-distance-right:9pt;mso-wrap-distance-bottom:3.6pt;mso-position-horizontal:center;mso-position-horizontal-relative:page;mso-position-vertical:absolute;mso-position-vertical-relative:margin;mso-width-percent:0;mso-height-percent:0;mso-width-relative:margin;mso-height-relative:margin;v-text-anchor:top" o:gfxdata="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" strokecolor="white [3212]">
+                <v:textbox>
+                  <w:txbxContent>
+                    <w:p>
+                      <w:pPr>
+                        <w:jc w:val="center"/>
+                        <w:rPr>
+                          <w:rFonts w:cs="Times New Roman"/>
+                          <w:szCs w:val="24"/>
+                          <w:lang w:val="sr-Latn-RS"/>
+                        </w:rPr>
+                      </w:pPr>
+                      <w:r>
+                        <w:rPr>
+                          <w:rFonts w:cs="Times New Roman"/>
+                          <w:i/>
+                          <w:szCs w:val="24"/>
+                        </w:rPr>
+                        <w:t xml:space="preserve">Слика </w:t>
+                      </w:r>
+                      <w:r>
+                        <w:rPr>
+                          <w:i/>
+                          <w:szCs w:val="24"/>
+                          <w:lang w:val="sr-Cyrl-RS"/>
+                        </w:rPr>
+                        <w:t>20</w:t>
+                      </w:r>
+                      <w:r>
+                        <w:rPr>
+                          <w:i/>
+                          <w:szCs w:val="24"/>
+                          <w:lang w:val="sr-Cyrl-RS"/>
+                        </w:rPr>
+                        <w:t>.</w:t>
+                      </w:r>
+                      <w:r>
+                        <w:rPr>
+                          <w:i/>
+                          <w:szCs w:val="24"/>
+                          <w:lang w:val="sr-Cyrl-RS"/>
+                        </w:rPr>
+                        <w:t xml:space="preserve"> </w:t>
+                      </w:r>
+                      <w:r>
+                        <w:rPr>
+                          <w:rFonts w:cs="Times New Roman"/>
+                          <w:lang w:val="sr-Cyrl-RS"/>
+                        </w:rPr>
+                        <w:t>Прозор за потврду излаза из апликације</w:t>
+                      </w:r>
+                    </w:p>
+                    <w:p/>
+                    <w:p/>
+                    <w:p/>
+                  </w:txbxContent>
+                </v:textbox>
+                <w10:wrap type="topAndBottom" anchorx="page" anchory="margin"/>
+              </v:shape>
+            </w:pict>
+          </mc:Fallback>
+        </mc:AlternateContent>
+      </w:r>
+      <w:r>
+        <w:rPr>
+          <w:rFonts w:cs="Times New Roman"/>
+          <w:noProof/>
+          <w:lang w:val="sr-Cyrl-RS"/>
+        </w:rPr>
+        <w:drawing>
+          <wp:anchor distT="0" distB="0" distL="114300" distR="114300" simplePos="0" relativeHeight="251714560" behindDoc="0" locked="0" layoutInCell="1" allowOverlap="1" wp14:anchorId="74ADD0B6" wp14:editId="4D059219">
+            <wp:simplePos x="0" y="0"/>
+            <wp:positionH relativeFrom="margin">
+              <wp:align>center</wp:align>
+            </wp:positionH>
+            <wp:positionV relativeFrom="page">
+              <wp:posOffset>6934200</wp:posOffset>
+            </wp:positionV>
+            <wp:extent cx="1996440" cy="1463040"/>
+            <wp:effectExtent l="0" t="0" r="3810" b="3810"/>
+            <wp:wrapTopAndBottom/>
+            <wp:docPr id="1792997093" name="Picture 4"/>
+            <wp:cNvGraphicFramePr>
+              <a:graphicFrameLocks xmlns:a="http://schemas.openxmlformats.org/drawingml/2006/main" noChangeAspect="1"/>
+            </wp:cNvGraphicFramePr>
+            <a:graphic xmlns:a="http://schemas.openxmlformats.org/drawingml/2006/main">
+              <a:graphicData uri="http://schemas.openxmlformats.org/drawingml/2006/picture">
+                <pic:pic xmlns:pic="http://schemas.openxmlformats.org/drawingml/2006/picture">
+                  <pic:nvPicPr>
+                    <pic:cNvPr id="0" name="Picture 4"/>
+                    <pic:cNvPicPr>
+                      <a:picLocks noChangeAspect="1" noChangeArrowheads="1"/>
+                    </pic:cNvPicPr>
+                  </pic:nvPicPr>
+                  <pic:blipFill>
+                    <a:blip r:embed="rId30">
+                      <a:extLst>
+                        <a:ext uri="{28A0092B-C50C-407E-A947-70E740481C1C}">
+                          <a14:useLocalDpi xmlns:a14="http://schemas.microsoft.com/office/drawing/2010/main" val="0"/>
+                        </a:ext>
+                      </a:extLst>
+                    </a:blip>
+                    <a:srcRect/>
+                    <a:stretch>
+                      <a:fillRect/>
+                    </a:stretch>
+                  </pic:blipFill>
+                  <pic:spPr bwMode="auto">
+                    <a:xfrm>
+                      <a:off x="0" y="0"/>
+                      <a:ext cx="1996440" cy="1463040"/>
+                    </a:xfrm>
+                    <a:prstGeom prst="rect">
+                      <a:avLst/>
+                    </a:prstGeom>
+                    <a:noFill/>
+                    <a:ln>
+                      <a:noFill/>
+                    </a:ln>
+                  </pic:spPr>
+                </pic:pic>
+              </a:graphicData>
+            </a:graphic>
+          </wp:anchor>
+        </w:drawing>
+      </w:r>
+      <w:r>
+        <w:rPr>
+          <w:rFonts w:cs="Times New Roman"/>
+          <w:noProof/>
+          <w:lang w:val="sr-Cyrl-RS"/>
+        </w:rPr>
+        <mc:AlternateContent>
+          <mc:Choice Requires="wps">
+            <w:drawing>
+              <wp:anchor distT="45720" distB="45720" distL="114300" distR="114300" simplePos="0" relativeHeight="251713536" behindDoc="0" locked="0" layoutInCell="1" allowOverlap="1" wp14:anchorId="11084881" wp14:editId="11B188C5">
+                <wp:simplePos x="0" y="0"/>
+                <wp:positionH relativeFrom="margin">
+                  <wp:align>center</wp:align>
+                </wp:positionH>
+                <wp:positionV relativeFrom="margin">
+                  <wp:posOffset>3056255</wp:posOffset>
+                </wp:positionV>
+                <wp:extent cx="4556760" cy="327660"/>
+                <wp:effectExtent l="0" t="0" r="15240" b="15240"/>
+                <wp:wrapTopAndBottom/>
+                <wp:docPr id="260175216" name="Text Box 2"/>
+                <wp:cNvGraphicFramePr>
+                  <a:graphicFrameLocks xmlns:a="http://schemas.openxmlformats.org/drawingml/2006/main"/>
+                </wp:cNvGraphicFramePr>
+                <a:graphic xmlns:a="http://schemas.openxmlformats.org/drawingml/2006/main">
+                  <a:graphicData uri="http://schemas.microsoft.com/office/word/2010/wordprocessingShape">
+                    <wps:wsp>
+                      <wps:cNvSpPr txBox="1">
+                        <a:spLocks noChangeArrowheads="1"/>
+                      </wps:cNvSpPr>
+                      <wps:spPr bwMode="auto">
+                        <a:xfrm>
+                          <a:off x="0" y="0"/>
+                          <a:ext cx="4556760" cy="327660"/>
+                        </a:xfrm>
+                        <a:prstGeom prst="rect">
+                          <a:avLst/>
+                        </a:prstGeom>
+                        <a:solidFill>
+                          <a:srgbClr val="FFFFFF"/>
+                        </a:solidFill>
+                        <a:ln w="9525">
+                          <a:solidFill>
+                            <a:schemeClr val="bg1"/>
+                          </a:solidFill>
+                          <a:miter lim="800000"/>
+                          <a:headEnd/>
+                          <a:tailEnd/>
+                        </a:ln>
+                      </wps:spPr>
+                      <wps:txbx>
+                        <w:txbxContent>
+                          <w:p>
+                            <w:pPr>
+                              <w:jc w:val="center"/>
+                              <w:rPr>
+                                <w:rFonts w:cs="Times New Roman"/>
+                                <w:szCs w:val="24"/>
+                                <w:lang w:val="sr-Latn-RS"/>
+                              </w:rPr>
+                            </w:pPr>
+                            <w:r>
+                              <w:rPr>
+                                <w:rFonts w:cs="Times New Roman"/>
+                                <w:i/>
+                                <w:szCs w:val="24"/>
+                              </w:rPr>
+                              <w:t xml:space="preserve">Слика </w:t>
+                            </w:r>
+                            <w:r>
+                              <w:rPr>
+                                <w:i/>
+                                <w:szCs w:val="24"/>
+                                <w:lang w:val="sr-Cyrl-RS"/>
+                              </w:rPr>
+                              <w:t>1</w:t>
+                            </w:r>
+                            <w:r>
+                              <w:rPr>
+                                <w:i/>
+                                <w:szCs w:val="24"/>
+                                <w:lang w:val="sr-Cyrl-RS"/>
+                              </w:rPr>
+                              <w:t>9</w:t>
+                            </w:r>
+                            <w:r>
+                              <w:rPr>
+                                <w:i/>
+                                <w:szCs w:val="24"/>
+                                <w:lang w:val="sr-Cyrl-RS"/>
+                              </w:rPr>
+                              <w:t>.</w:t>
+                            </w:r>
+                            <w:r>
+                              <w:rPr>
+                                <w:rFonts w:cs="Times New Roman"/>
+                                <w:lang w:val="sr-Latn-RS"/>
+                              </w:rPr>
+                              <w:t xml:space="preserve"> </w:t>
+                            </w:r>
+                            <w:r>
+                              <w:rPr>
+                                <w:rFonts w:cs="Times New Roman"/>
+                                <w:lang w:val="sr-Cyrl-RS"/>
+                              </w:rPr>
+                              <w:t>Претражена и означена веб страна</w:t>
+                            </w:r>
+                            <w:r>
+                              <w:rPr>
+                                <w:rFonts w:cs="Times New Roman"/>
+                                <w:lang w:val="sr-Cyrl-RS"/>
+                              </w:rPr>
+                              <w:t xml:space="preserve"> на локалној машини</w:t>
+                            </w:r>
+                          </w:p>
+                          <w:p/>
+                          <w:p/>
+                          <w:p/>
+                        </w:txbxContent>
+                      </wps:txbx>
+                      <wps:bodyPr rot="0" vert="horz" wrap="square" lIns="91440" tIns="45720" rIns="91440" bIns="45720" anchor="t" anchorCtr="0">
+                        <a:noAutofit/>
+                      </wps:bodyPr>
+                    </wps:wsp>
+                  </a:graphicData>
+                </a:graphic>
+                <wp14:sizeRelH relativeFrom="margin">
+                  <wp14:pctWidth>0</wp14:pctWidth>
+                </wp14:sizeRelH>
+                <wp14:sizeRelV relativeFrom="margin">
+                  <wp14:pctHeight>0</wp14:pctHeight>
+                </wp14:sizeRelV>
+              </wp:anchor>
+            </w:drawing>
+          </mc:Choice>
+          <mc:Fallback>
+            <w:pict>
+              <v:shape w14:anchorId="11084881" id="_x0000_s1044" type="#_x0000_t202" style="position:absolute;left:0;text-align:left;margin-left:0;margin-top:240.65pt;width:358.8pt;height:25.8pt;z-index:251713536;visibility:visible;mso-wrap-style:square;mso-width-percent:0;mso-height-percent:0;mso-wrap-distance-left:9pt;mso-wrap-distance-top:3.6pt;mso-wrap-distance-right:9pt;mso-wrap-distance-bottom:3.6pt;mso-position-horizontal:center;mso-position-horizontal-relative:margin;mso-position-vertical:absolute;mso-position-vertical-relative:margin;mso-width-percent:0;mso-height-percent:0;mso-width-relative:margin;mso-height-relative:margin;v-text-anchor:top" o:gfxdata="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" strokecolor="white [3212]">
+                <v:textbox>
+                  <w:txbxContent>
+                    <w:p>
+                      <w:pPr>
+                        <w:jc w:val="center"/>
+                        <w:rPr>
+                          <w:rFonts w:cs="Times New Roman"/>
+                          <w:szCs w:val="24"/>
+                          <w:lang w:val="sr-Latn-RS"/>
+                        </w:rPr>
+                      </w:pPr>
+                      <w:r>
+                        <w:rPr>
+                          <w:rFonts w:cs="Times New Roman"/>
+                          <w:i/>
+                          <w:szCs w:val="24"/>
+                        </w:rPr>
+                        <w:t xml:space="preserve">Слика </w:t>
+                      </w:r>
+                      <w:r>
+                        <w:rPr>
+                          <w:i/>
+                          <w:szCs w:val="24"/>
+                          <w:lang w:val="sr-Cyrl-RS"/>
+                        </w:rPr>
+                        <w:t>1</w:t>
+                      </w:r>
+                      <w:r>
+                        <w:rPr>
+                          <w:i/>
+                          <w:szCs w:val="24"/>
+                          <w:lang w:val="sr-Cyrl-RS"/>
+                        </w:rPr>
+                        <w:t>9</w:t>
+                      </w:r>
+                      <w:r>
+                        <w:rPr>
+                          <w:i/>
+                          <w:szCs w:val="24"/>
+                          <w:lang w:val="sr-Cyrl-RS"/>
+                        </w:rPr>
+                        <w:t>.</w:t>
+                      </w:r>
+                      <w:r>
+                        <w:rPr>
+                          <w:rFonts w:cs="Times New Roman"/>
+                          <w:lang w:val="sr-Latn-RS"/>
+                        </w:rPr>
+                        <w:t xml:space="preserve"> </w:t>
+                      </w:r>
+                      <w:r>
+                        <w:rPr>
+                          <w:rFonts w:cs="Times New Roman"/>
+                          <w:lang w:val="sr-Cyrl-RS"/>
+                        </w:rPr>
+                        <w:t>Претражена и означена веб страна</w:t>
+                      </w:r>
+                      <w:r>
+                        <w:rPr>
+                          <w:rFonts w:cs="Times New Roman"/>
+                          <w:lang w:val="sr-Cyrl-RS"/>
+                        </w:rPr>
+                        <w:t xml:space="preserve"> на локалној машини</w:t>
+                      </w:r>
+                    </w:p>
+                    <w:p/>
+                    <w:p/>
+                    <w:p/>
+                  </w:txbxContent>
+                </v:textbox>
+                <w10:wrap type="topAndBottom" anchorx="margin" anchory="margin"/>
+              </v:shape>
+            </w:pict>
+          </mc:Fallback>
+        </mc:AlternateContent>
+      </w:r>
+      <w:r>
+        <w:rPr>
+          <w:rFonts w:cs="Times New Roman"/>
+          <w:noProof/>
+          <w:lang w:val="sr-Cyrl-RS"/>
+        </w:rPr>
+        <w:drawing>
+          <wp:anchor distT="0" distB="0" distL="114300" distR="114300" simplePos="0" relativeHeight="251711488" behindDoc="0" locked="0" layoutInCell="1" allowOverlap="1" wp14:anchorId="35893AFB" wp14:editId="4BFD6F90">
+            <wp:simplePos x="0" y="0"/>
+            <wp:positionH relativeFrom="margin">
+              <wp:align>right</wp:align>
+            </wp:positionH>
+            <wp:positionV relativeFrom="margin">
+              <wp:align>top</wp:align>
+            </wp:positionV>
+            <wp:extent cx="6149340" cy="2987040"/>
+            <wp:effectExtent l="0" t="0" r="3810" b="3810"/>
+            <wp:wrapTopAndBottom/>
+            <wp:docPr id="82977529" name="Picture 3"/>
+            <wp:cNvGraphicFramePr>
+              <a:graphicFrameLocks xmlns:a="http://schemas.openxmlformats.org/drawingml/2006/main" noChangeAspect="1"/>
+            </wp:cNvGraphicFramePr>
+            <a:graphic xmlns:a="http://schemas.openxmlformats.org/drawingml/2006/main">
+              <a:graphicData uri="http://schemas.openxmlformats.org/drawingml/2006/picture">
+                <pic:pic xmlns:pic="http://schemas.openxmlformats.org/drawingml/2006/picture">
+                  <pic:nvPicPr>
+                    <pic:cNvPr id="0" name="Picture 3"/>
+                    <pic:cNvPicPr>
+                      <a:picLocks noChangeAspect="1" noChangeArrowheads="1"/>
+                    </pic:cNvPicPr>
+                  </pic:nvPicPr>
+                  <pic:blipFill>
+                    <a:blip r:embed="rId31" cstate="print">
+                      <a:extLst>
+                        <a:ext uri="{28A0092B-C50C-407E-A947-70E740481C1C}">
+                          <a14:useLocalDpi xmlns:a14="http://schemas.microsoft.com/office/drawing/2010/main" val="0"/>
+                        </a:ext>
+                      </a:extLst>
+                    </a:blip>
+                    <a:srcRect/>
+                    <a:stretch>
+                      <a:fillRect/>
+                    </a:stretch>
+                  </pic:blipFill>
+                  <pic:spPr bwMode="auto">
+                    <a:xfrm>
+                      <a:off x="0" y="0"/>
+                      <a:ext cx="6149340" cy="2987040"/>
+                    </a:xfrm>
+                    <a:prstGeom prst="rect">
+                      <a:avLst/>
+                    </a:prstGeom>
+                    <a:noFill/>
+                    <a:ln>
+                      <a:noFill/>
+                    </a:ln>
+                  </pic:spPr>
+                </pic:pic>
+              </a:graphicData>
+            </a:graphic>
+          </wp:anchor>
+        </w:drawing>
+      </w:r>
+      <w:r>
+        <w:rPr>
+          <w:lang w:val="sr-Cyrl-RS"/>
+        </w:rPr>
+        <w:t>Приликом клика на дугме за излаз из апликације</w:t>
+      </w:r>
+      <w:r>
+        <w:rPr>
+          <w:rFonts w:cs="Times New Roman"/>
+          <w:lang w:val="sr-Cyrl-RS"/>
+        </w:rPr>
+        <w:t xml:space="preserve">, које се налази у горњем десном углу главног прозора (Слика 16), јавља се прозор за </w:t>
+      </w:r>
+      <w:r>
+        <w:rPr>
+          <w:lang w:val="sr-Cyrl-RS"/>
+        </w:rPr>
+        <w:t>потврду излаза из апликације</w:t>
+      </w:r>
+      <w:r>
+        <w:rPr>
+          <w:rFonts w:cs="Times New Roman"/>
+          <w:lang w:val="sr-Cyrl-RS"/>
+        </w:rPr>
+        <w:t xml:space="preserve"> (Слика 20). На њему се тражи потврда да ли корисник жели да напусти апликацију. Кликом на дугме „</w:t>
+      </w:r>
+      <w:r>
+        <w:rPr>
+          <w:rFonts w:cs="Times New Roman"/>
+          <w:i/>
+          <w:iCs/>
+          <w:lang w:val="sr-Latn-RS"/>
+        </w:rPr>
+        <w:t>OK</w:t>
+      </w:r>
+      <w:r>
+        <w:rPr>
+          <w:rFonts w:cs="Times New Roman"/>
+          <w:lang w:val="sr-Cyrl-RS"/>
+        </w:rPr>
+        <w:t>“</w:t>
+      </w:r>
+      <w:r>
+        <w:rPr>
+          <w:rFonts w:cs="Times New Roman"/>
+          <w:lang w:val="sr-Latn-RS"/>
+        </w:rPr>
+        <w:t xml:space="preserve"> </w:t>
+      </w:r>
+      <w:r>
+        <w:rPr>
+          <w:rFonts w:cs="Times New Roman"/>
+          <w:lang w:val="sr-Cyrl-RS"/>
+        </w:rPr>
+        <w:t>корисник напушта апликацију и линкови који се у том тренутку налазе у пољу се чувају. Кликом да дугме „</w:t>
+      </w:r>
+      <w:r>
+        <w:rPr>
+          <w:rFonts w:cs="Times New Roman"/>
+          <w:i/>
+          <w:iCs/>
+          <w:lang w:val="sr-Latn-RS"/>
+        </w:rPr>
+        <w:t>Cancel</w:t>
+      </w:r>
+      <w:r>
+        <w:rPr>
+          <w:rFonts w:cs="Times New Roman"/>
+          <w:lang w:val="sr-Cyrl-RS"/>
+        </w:rPr>
+        <w:t>“</w:t>
+      </w:r>
+      <w:r>
+        <w:rPr>
+          <w:rFonts w:cs="Times New Roman"/>
+          <w:lang w:val="sr-Latn-RS"/>
+        </w:rPr>
+        <w:t xml:space="preserve"> </w:t>
+      </w:r>
+      <w:r>
+        <w:rPr>
+          <w:rFonts w:cs="Times New Roman"/>
+          <w:lang w:val="sr-Cyrl-RS"/>
+        </w:rPr>
+        <w:t>или на дугме „</w:t>
+      </w:r>
+      <w:r>
+        <w:rPr>
+          <w:rFonts w:cs="Times New Roman"/>
+          <w:i/>
+          <w:iCs/>
+          <w:lang w:val="sr-Latn-RS"/>
+        </w:rPr>
+        <w:t>X</w:t>
+      </w:r>
+      <w:r>
+        <w:rPr>
+          <w:rFonts w:cs="Times New Roman"/>
+          <w:lang w:val="sr-Cyrl-RS"/>
+        </w:rPr>
+        <w:t>“,</w:t>
+      </w:r>
+      <w:r>
+        <w:rPr>
+          <w:rFonts w:cs="Times New Roman"/>
+          <w:lang w:val="sr-Latn-RS"/>
+        </w:rPr>
+        <w:t xml:space="preserve"> </w:t>
+      </w:r>
+      <w:r>
+        <w:rPr>
+          <w:rFonts w:cs="Times New Roman"/>
+          <w:lang w:val="sr-Cyrl-RS"/>
+        </w:rPr>
+        <w:t>у горњем десном углу, наставља се рад у апликацији.</w:t>
+      </w:r>
+      <w:r>
+        <w:rPr>
+          <w:rFonts w:cs="Times New Roman"/>
+          <w:lang w:val="sr-Cyrl-RS"/>
+        </w:rPr>
+        <w:br w:type="page"/>
+      </w:r>
+    </w:p>
+    <w:p>
+      <w:pPr>
+        <w:pStyle w:val="Heading1"/>
+        <w:spacing w:line="360" w:lineRule="auto"/>
+        <w:rPr>
+          <w:rFonts w:cs="Times New Roman"/>
+        </w:rPr>
+      </w:pPr>
+      <w:bookmarkStart w:id="42" w:name="_Toc143351898"/>
+      <w:r>
+        <w:rPr>
+          <w:rFonts w:cs="Times New Roman"/>
+          <w:lang w:val="sr-Cyrl-RS"/>
+        </w:rPr>
+        <w:lastRenderedPageBreak/>
+        <w:t>М</w:t>
+      </w:r>
+      <w:proofErr w:type="spellStart"/>
+      <w:r>
+        <w:rPr>
+          <w:rFonts w:cs="Times New Roman"/>
+        </w:rPr>
+        <w:t>огућности</w:t>
+      </w:r>
+      <w:proofErr w:type="spellEnd"/>
+      <w:r>
+        <w:rPr>
+          <w:rFonts w:cs="Times New Roman"/>
+        </w:rPr>
+        <w:t xml:space="preserve"> </w:t>
+      </w:r>
+      <w:proofErr w:type="spellStart"/>
+      <w:r>
+        <w:rPr>
+          <w:rFonts w:cs="Times New Roman"/>
+        </w:rPr>
+        <w:t>даљег</w:t>
+      </w:r>
+      <w:proofErr w:type="spellEnd"/>
+      <w:r>
+        <w:rPr>
+          <w:rFonts w:cs="Times New Roman"/>
+        </w:rPr>
+        <w:t xml:space="preserve"> </w:t>
+      </w:r>
+      <w:proofErr w:type="spellStart"/>
+      <w:r>
+        <w:rPr>
+          <w:rFonts w:cs="Times New Roman"/>
+        </w:rPr>
+        <w:t>проширења</w:t>
+      </w:r>
+      <w:proofErr w:type="spellEnd"/>
+      <w:r>
+        <w:rPr>
+          <w:rFonts w:cs="Times New Roman"/>
+        </w:rPr>
+        <w:t xml:space="preserve"> </w:t>
+      </w:r>
+      <w:proofErr w:type="spellStart"/>
+      <w:r>
+        <w:rPr>
+          <w:rFonts w:cs="Times New Roman"/>
+        </w:rPr>
+        <w:t>предложеног</w:t>
+      </w:r>
+      <w:proofErr w:type="spellEnd"/>
+      <w:r>
+        <w:rPr>
+          <w:rFonts w:cs="Times New Roman"/>
+        </w:rPr>
+        <w:t xml:space="preserve"> </w:t>
+      </w:r>
+      <w:proofErr w:type="spellStart"/>
+      <w:r>
+        <w:rPr>
+          <w:rFonts w:cs="Times New Roman"/>
+        </w:rPr>
+        <w:t>решења</w:t>
+      </w:r>
+      <w:bookmarkEnd w:id="42"/>
+      <w:proofErr w:type="spellEnd"/>
+    </w:p>
+    <w:p>
+      <w:pPr>
+        <w:spacing w:line="360" w:lineRule="auto"/>
+        <w:rPr>
+          <w:rFonts w:eastAsiaTheme="majorEastAsia" w:cs="Times New Roman"/>
+          <w:b/>
+          <w:bCs/>
+          <w:kern w:val="0"/>
+          <w:sz w:val="32"/>
+          <w:szCs w:val="28"/>
+          <w14:ligatures w14:val="none"/>
+        </w:rPr>
+      </w:pPr>
+      <w:r>
+        <w:rPr>
+          <w:rFonts w:cs="Times New Roman"/>
         </w:rPr>
         <w:br w:type="page"/>
       </w:r>
@@ -19052,7 +20177,7 @@
           <w:lang w:val="sr-Cyrl-RS"/>
         </w:rPr>
       </w:pPr>
-      <w:bookmarkStart w:id="38" w:name="_Toc143278925"/>
+      <w:bookmarkStart w:id="43" w:name="_Toc143351899"/>
       <w:r>
         <w:rPr>
           <w:rFonts w:cs="Times New Roman"/>
@@ -19061,12 +20186,11 @@
         <w:lastRenderedPageBreak/>
         <w:t>ЗАКЉУЧАК</w:t>
       </w:r>
-      <w:bookmarkEnd w:id="38"/>
+      <w:bookmarkEnd w:id="43"/>
     </w:p>
     <w:p>
       <w:pPr>
         <w:spacing w:line="360" w:lineRule="auto"/>
-        <w:jc w:val="left"/>
         <w:rPr>
           <w:rFonts w:cs="Times New Roman"/>
           <w:lang w:val="sr-Cyrl-RS"/>
@@ -19094,7 +20218,7 @@
           <w:lang w:val="sr-Cyrl-RS"/>
         </w:rPr>
       </w:pPr>
-      <w:bookmarkStart w:id="39" w:name="_Toc143278926"/>
+      <w:bookmarkStart w:id="44" w:name="_Toc143351900"/>
       <w:r>
         <w:rPr>
           <w:rFonts w:cs="Times New Roman"/>
@@ -19103,12 +20227,11 @@
         <w:lastRenderedPageBreak/>
         <w:t>ЛИТЕРАТУРА</w:t>
       </w:r>
-      <w:bookmarkEnd w:id="39"/>
+      <w:bookmarkEnd w:id="44"/>
     </w:p>
     <w:p>
       <w:pPr>
         <w:spacing w:line="360" w:lineRule="auto"/>
-        <w:jc w:val="left"/>
         <w:rPr>
           <w:rFonts w:cs="Times New Roman"/>
           <w:lang w:val="sr-Cyrl-RS"/>
@@ -19136,7 +20259,7 @@
           <w:lang w:val="sr-Cyrl-RS"/>
         </w:rPr>
       </w:pPr>
-      <w:bookmarkStart w:id="40" w:name="_Toc143278927"/>
+      <w:bookmarkStart w:id="45" w:name="_Toc143351901"/>
       <w:r>
         <w:rPr>
           <w:rFonts w:cs="Times New Roman"/>
@@ -19145,38 +20268,7 @@
         <w:lastRenderedPageBreak/>
         <w:t>СПИСАК СЛИКА</w:t>
       </w:r>
-      <w:bookmarkEnd w:id="40"/>
-    </w:p>
-    <w:p>
-      <w:pPr>
-        <w:pStyle w:val="Heading1"/>
-        <w:numPr>
-          <w:ilvl w:val="0"/>
-          <w:numId w:val="0"/>
-        </w:numPr>
-        <w:spacing w:line="360" w:lineRule="auto"/>
-        <w:ind w:left="432" w:hanging="432"/>
-        <w:rPr>
-          <w:rFonts w:cs="Times New Roman"/>
-          <w:lang w:val="sr-Cyrl-RS"/>
-        </w:rPr>
-      </w:pPr>
-      <w:bookmarkStart w:id="41" w:name="_Toc143278928"/>
-      <w:r>
-        <w:rPr>
-          <w:rFonts w:cs="Times New Roman"/>
-          <w:lang w:val="sr-Cyrl-RS"/>
-        </w:rPr>
-        <w:t>СПИСАК ТАБЕЛА</w:t>
-      </w:r>
-      <w:r>
-        <w:rPr>
-          <w:rFonts w:cs="Times New Roman"/>
-          <w:lang w:val="sr-Cyrl-RS"/>
-        </w:rPr>
-        <w:t xml:space="preserve"> ???</w:t>
-      </w:r>
-      <w:bookmarkEnd w:id="41"/>
+      <w:bookmarkEnd w:id="45"/>
     </w:p>
     <w:sectPr>
       <w:pgSz w:w="12240" w:h="15840"/>
@@ -19377,19 +20469,9 @@
       <w:r>
         <w:t xml:space="preserve">Uniform Resource Locator, </w:t>
       </w:r>
-      <w:proofErr w:type="spellStart"/>
-      <w:r>
-        <w:t>срп</w:t>
-      </w:r>
-      <w:proofErr w:type="spellEnd"/>
-      <w:r>
-        <w:t xml:space="preserve">. </w:t>
-      </w:r>
-      <w:proofErr w:type="spellStart"/>
-      <w:r>
-        <w:t>веб-адреса</w:t>
-      </w:r>
-      <w:proofErr w:type="spellEnd"/>
+      <w:r>
+        <w:t>срп. веб-адреса</w:t>
+      </w:r>
     </w:p>
   </w:footnote>
   <w:footnote w:id="7">
@@ -19409,13 +20491,8 @@
       <w:r>
         <w:t xml:space="preserve"> </w:t>
       </w:r>
-      <w:proofErr w:type="spellStart"/>
-      <w:r>
-        <w:t>HyperText</w:t>
-      </w:r>
-      <w:proofErr w:type="spellEnd"/>
-      <w:r>
-        <w:t xml:space="preserve"> Transfer Protocol</w:t>
+      <w:r>
+        <w:t>HyperText Transfer Protocol</w:t>
       </w:r>
       <w:r>
         <w:rPr>
@@ -19467,13 +20544,8 @@
       <w:r>
         <w:t xml:space="preserve"> </w:t>
       </w:r>
-      <w:proofErr w:type="spellStart"/>
-      <w:r>
-        <w:t>HyperText</w:t>
-      </w:r>
-      <w:proofErr w:type="spellEnd"/>
-      <w:r>
-        <w:t xml:space="preserve"> Markup Language</w:t>
+      <w:r>
+        <w:t>HyperText Markup Language</w:t>
       </w:r>
     </w:p>
   </w:footnote>
@@ -19534,13 +20606,8 @@
         </w:rPr>
         <w:footnoteRef/>
       </w:r>
-      <w:proofErr w:type="spellStart"/>
-      <w:r>
-        <w:t>eng.</w:t>
-      </w:r>
-      <w:proofErr w:type="spellEnd"/>
-      <w:r>
-        <w:t xml:space="preserve"> </w:t>
+      <w:r>
+        <w:t xml:space="preserve">eng. </w:t>
       </w:r>
       <w:r>
         <w:rPr>
@@ -20103,6 +21170,119 @@
     </w:lvl>
   </w:abstractNum>
   <w:abstractNum w:abstractNumId="5" w15:restartNumberingAfterBreak="0">
+    <w:nsid w:val="6C6E0F7B"/>
+    <w:multiLevelType w:val="hybridMultilevel"/>
+    <w:tmpl w:val="3D1CCF5A"/>
+    <w:lvl w:ilvl="0" w:tplc="04090001">
+      <w:start w:val="1"/>
+      <w:numFmt w:val="bullet"/>
+      <w:lvlText w:val=""/>
+      <w:lvlJc w:val="left"/>
+      <w:pPr>
+        <w:ind w:left="720" w:hanging="360"/>
+      </w:pPr>
+      <w:rPr>
+        <w:rFonts w:ascii="Symbol" w:hAnsi="Symbol" w:hint="default"/>
+      </w:rPr>
+    </w:lvl>
+    <w:lvl w:ilvl="1" w:tplc="04090003" w:tentative="1">
+      <w:start w:val="1"/>
+      <w:numFmt w:val="bullet"/>
+      <w:lvlText w:val="o"/>
+      <w:lvlJc w:val="left"/>
+      <w:pPr>
+        <w:ind w:left="1440" w:hanging="360"/>
+      </w:pPr>
+      <w:rPr>
+        <w:rFonts w:ascii="Courier New" w:hAnsi="Courier New" w:cs="Courier New" w:hint="default"/>
+      </w:rPr>
+    </w:lvl>
+    <w:lvl w:ilvl="2" w:tplc="04090005" w:tentative="1">
+      <w:start w:val="1"/>
+      <w:numFmt w:val="bullet"/>
+      <w:lvlText w:val=""/>
+      <w:lvlJc w:val="left"/>
+      <w:pPr>
+        <w:ind w:left="2160" w:hanging="360"/>
+      </w:pPr>
+      <w:rPr>
+        <w:rFonts w:ascii="Wingdings" w:hAnsi="Wingdings" w:hint="default"/>
+      </w:rPr>
+    </w:lvl>
+    <w:lvl w:ilvl="3" w:tplc="04090001" w:tentative="1">
+      <w:start w:val="1"/>
+      <w:numFmt w:val="bullet"/>
+      <w:lvlText w:val=""/>
+      <w:lvlJc w:val="left"/>
+      <w:pPr>
+        <w:ind w:left="2880" w:hanging="360"/>
+      </w:pPr>
+      <w:rPr>
+        <w:rFonts w:ascii="Symbol" w:hAnsi="Symbol" w:hint="default"/>
+      </w:rPr>
+    </w:lvl>
+    <w:lvl w:ilvl="4" w:tplc="04090003" w:tentative="1">
+      <w:start w:val="1"/>
+      <w:numFmt w:val="bullet"/>
+      <w:lvlText w:val="o"/>
+      <w:lvlJc w:val="left"/>
+      <w:pPr>
+        <w:ind w:left="3600" w:hanging="360"/>
+      </w:pPr>
+      <w:rPr>
+        <w:rFonts w:ascii="Courier New" w:hAnsi="Courier New" w:cs="Courier New" w:hint="default"/>
+      </w:rPr>
+    </w:lvl>
+    <w:lvl w:ilvl="5" w:tplc="04090005" w:tentative="1">
+      <w:start w:val="1"/>
+      <w:numFmt w:val="bullet"/>
+      <w:lvlText w:val=""/>
+      <w:lvlJc w:val="left"/>
+      <w:pPr>
+        <w:ind w:left="4320" w:hanging="360"/>
+      </w:pPr>
+      <w:rPr>
+        <w:rFonts w:ascii="Wingdings" w:hAnsi="Wingdings" w:hint="default"/>
+      </w:rPr>
+    </w:lvl>
+    <w:lvl w:ilvl="6" w:tplc="04090001" w:tentative="1">
+      <w:start w:val="1"/>
+      <w:numFmt w:val="bullet"/>
+      <w:lvlText w:val=""/>
+      <w:lvlJc w:val="left"/>
+      <w:pPr>
+        <w:ind w:left="5040" w:hanging="360"/>
+      </w:pPr>
+      <w:rPr>
+        <w:rFonts w:ascii="Symbol" w:hAnsi="Symbol" w:hint="default"/>
+      </w:rPr>
+    </w:lvl>
+    <w:lvl w:ilvl="7" w:tplc="04090003" w:tentative="1">
+      <w:start w:val="1"/>
+      <w:numFmt w:val="bullet"/>
+      <w:lvlText w:val="o"/>
+      <w:lvlJc w:val="left"/>
+      <w:pPr>
+        <w:ind w:left="5760" w:hanging="360"/>
+      </w:pPr>
+      <w:rPr>
+        <w:rFonts w:ascii="Courier New" w:hAnsi="Courier New" w:cs="Courier New" w:hint="default"/>
+      </w:rPr>
+    </w:lvl>
+    <w:lvl w:ilvl="8" w:tplc="04090005" w:tentative="1">
+      <w:start w:val="1"/>
+      <w:numFmt w:val="bullet"/>
+      <w:lvlText w:val=""/>
+      <w:lvlJc w:val="left"/>
+      <w:pPr>
+        <w:ind w:left="6480" w:hanging="360"/>
+      </w:pPr>
+      <w:rPr>
+        <w:rFonts w:ascii="Wingdings" w:hAnsi="Wingdings" w:hint="default"/>
+      </w:rPr>
+    </w:lvl>
+  </w:abstractNum>
+  <w:abstractNum w:abstractNumId="6" w15:restartNumberingAfterBreak="0">
     <w:nsid w:val="7EF556E1"/>
     <w:multiLevelType w:val="hybridMultilevel"/>
     <w:tmpl w:val="77349C36"/>
@@ -20222,7 +21402,7 @@
     <w:abstractNumId w:val="4"/>
   </w:num>
   <w:num w:numId="3" w16cid:durableId="441262585">
-    <w:abstractNumId w:val="5"/>
+    <w:abstractNumId w:val="6"/>
   </w:num>
   <w:num w:numId="4" w16cid:durableId="1228341524">
     <w:abstractNumId w:val="0"/>
@@ -20232,6 +21412,9 @@
   </w:num>
   <w:num w:numId="6" w16cid:durableId="602345844">
     <w:abstractNumId w:val="3"/>
+  </w:num>
+  <w:num w:numId="7" w16cid:durableId="1411384826">
+    <w:abstractNumId w:val="5"/>
   </w:num>
 </w:numbering>
 </file>
@@ -20907,6 +22090,7 @@
   <w:style w:type="character" w:default="1" w:styleId="DefaultParagraphFont">
     <w:name w:val="Default Paragraph Font"/>
     <w:uiPriority w:val="1"/>
+    <w:semiHidden/>
     <w:unhideWhenUsed/>
   </w:style>
   <w:style w:type="table" w:default="1" w:styleId="TableNormal">

</xml_diff>